<commit_message>
add the example part 2
</commit_message>
<xml_diff>
--- a/assignment4/Exercise Sheet 4.docx
+++ b/assignment4/Exercise Sheet 4.docx
@@ -309,7 +309,7 @@
           <w:tab w:val="left" w:pos="580" w:leader="none"/>
         </w:tabs>
         <w:suppressAutoHyphens w:val="false"/>
-        <w:overflowPunct w:val="false"/>
+        <w:overflowPunct w:val="true"/>
         <w:spacing w:lineRule="auto" w:line="259"/>
         <w:ind w:right="120" w:hanging="0"/>
         <w:jc w:val="both"/>
@@ -339,7 +339,7 @@
           <w:tab w:val="left" w:pos="580" w:leader="none"/>
         </w:tabs>
         <w:suppressAutoHyphens w:val="false"/>
-        <w:overflowPunct w:val="false"/>
+        <w:overflowPunct w:val="true"/>
         <w:spacing w:lineRule="auto" w:line="259"/>
         <w:ind w:right="120" w:hanging="0"/>
         <w:jc w:val="both"/>
@@ -377,7 +377,7 @@
           <w:tab w:val="left" w:pos="580" w:leader="none"/>
         </w:tabs>
         <w:suppressAutoHyphens w:val="false"/>
-        <w:overflowPunct w:val="false"/>
+        <w:overflowPunct w:val="true"/>
         <w:spacing w:lineRule="auto" w:line="259"/>
         <w:jc w:val="both"/>
         <w:rPr/>
@@ -405,7 +405,7 @@
           <w:tab w:val="left" w:pos="580" w:leader="none"/>
         </w:tabs>
         <w:suppressAutoHyphens w:val="false"/>
-        <w:overflowPunct w:val="false"/>
+        <w:overflowPunct w:val="true"/>
         <w:spacing w:lineRule="auto" w:line="259"/>
         <w:jc w:val="both"/>
         <w:rPr/>
@@ -429,7 +429,7 @@
           <w:tab w:val="left" w:pos="580" w:leader="none"/>
         </w:tabs>
         <w:suppressAutoHyphens w:val="false"/>
-        <w:overflowPunct w:val="false"/>
+        <w:overflowPunct w:val="true"/>
         <w:spacing w:lineRule="auto" w:line="259"/>
         <w:jc w:val="both"/>
         <w:rPr/>
@@ -551,7 +551,7 @@
           <w:tab w:val="left" w:pos="580" w:leader="none"/>
         </w:tabs>
         <w:suppressAutoHyphens w:val="false"/>
-        <w:overflowPunct w:val="false"/>
+        <w:overflowPunct w:val="true"/>
         <w:spacing w:lineRule="auto" w:line="259"/>
         <w:jc w:val="both"/>
         <w:rPr/>
@@ -575,7 +575,7 @@
           <w:tab w:val="left" w:pos="580" w:leader="none"/>
         </w:tabs>
         <w:suppressAutoHyphens w:val="false"/>
-        <w:overflowPunct w:val="false"/>
+        <w:overflowPunct w:val="true"/>
         <w:spacing w:lineRule="auto" w:line="259"/>
         <w:jc w:val="both"/>
         <w:rPr>
@@ -589,7 +589,14 @@
         </w:rPr>
       </w:pPr>
       <w:r>
-        <w:rPr/>
+        <w:rPr>
+          <w:rFonts w:cs="Arial" w:ascii="FreeSerif" w:hAnsi="FreeSerif"/>
+          <w:b/>
+          <w:bCs/>
+          <w:sz w:val="24"/>
+          <w:szCs w:val="24"/>
+          <w:lang w:val="en-US"/>
+        </w:rPr>
         <mc:AlternateContent>
           <mc:Choice Requires="wps">
             <w:drawing>
@@ -601,7 +608,7 @@
                 <wp:positionV relativeFrom="paragraph">
                   <wp:posOffset>143510</wp:posOffset>
                 </wp:positionV>
-                <wp:extent cx="2450465" cy="3035935"/>
+                <wp:extent cx="2451100" cy="3036570"/>
                 <wp:effectExtent l="0" t="0" r="0" b="0"/>
                 <wp:wrapSquare wrapText="largest"/>
                 <wp:docPr id="2" name="Frame1"/>
@@ -612,7 +619,7 @@
                       <wps:spPr>
                         <a:xfrm>
                           <a:off x="0" y="0"/>
-                          <a:ext cx="2449800" cy="3035160"/>
+                          <a:ext cx="2450520" cy="3035880"/>
                         </a:xfrm>
                         <a:prstGeom prst="rect">
                           <a:avLst/>
@@ -727,7 +734,7 @@
           </mc:Choice>
           <mc:Fallback>
             <w:pict>
-              <v:rect id="shape_0" ID="Frame1" stroked="f" style="position:absolute;margin-left:11.85pt;margin-top:11.3pt;width:192.85pt;height:238.95pt">
+              <v:rect id="shape_0" ID="Frame1" stroked="f" style="position:absolute;margin-left:11.85pt;margin-top:11.3pt;width:192.9pt;height:239pt">
                 <w10:wrap type="square"/>
                 <v:fill o:detectmouseclick="t" on="false"/>
                 <v:stroke color="#3465a4" joinstyle="round" endcap="flat"/>
@@ -834,7 +841,7 @@
                 <wp:positionV relativeFrom="paragraph">
                   <wp:posOffset>143510</wp:posOffset>
                 </wp:positionV>
-                <wp:extent cx="3307080" cy="3080385"/>
+                <wp:extent cx="3307715" cy="3081020"/>
                 <wp:effectExtent l="0" t="0" r="0" b="0"/>
                 <wp:wrapSquare wrapText="largest"/>
                 <wp:docPr id="6" name="Frame2"/>
@@ -845,7 +852,7 @@
                       <wps:spPr>
                         <a:xfrm>
                           <a:off x="0" y="0"/>
-                          <a:ext cx="3306600" cy="3079800"/>
+                          <a:ext cx="3306960" cy="3080520"/>
                         </a:xfrm>
                         <a:prstGeom prst="rect">
                           <a:avLst/>
@@ -944,19 +951,7 @@
                               <w:rPr>
                                 <w:color w:val="00000A"/>
                               </w:rPr>
-                              <w:t>: Ilustration in which a faulty process can introduce a draw problem among other processes. In order to prevent this scenario, additional re</w:t>
-                            </w:r>
-                            <w:r>
-                              <w:rPr>
-                                <w:color w:val="00000A"/>
-                              </w:rPr>
-                              <w:t>c</w:t>
-                            </w:r>
-                            <w:r>
-                              <w:rPr>
-                                <w:color w:val="00000A"/>
-                              </w:rPr>
-                              <w:t>ursions are required</w:t>
+                              <w:t>: Ilustration in which a faulty process can introduce a draw problem among other processes. In order to prevent this scenario, additional recursions are required</w:t>
                             </w:r>
                           </w:p>
                         </w:txbxContent>
@@ -972,7 +967,7 @@
           </mc:Choice>
           <mc:Fallback>
             <w:pict>
-              <v:rect id="shape_0" ID="Frame2" stroked="f" style="position:absolute;margin-left:204.65pt;margin-top:11.3pt;width:260.3pt;height:242.45pt">
+              <v:rect id="shape_0" ID="Frame2" stroked="f" style="position:absolute;margin-left:204.65pt;margin-top:11.3pt;width:260.35pt;height:242.5pt">
                 <w10:wrap type="square"/>
                 <v:fill o:detectmouseclick="t" on="false"/>
                 <v:stroke color="#3465a4" joinstyle="round" endcap="flat"/>
@@ -1059,19 +1054,7 @@
                         <w:rPr>
                           <w:color w:val="00000A"/>
                         </w:rPr>
-                        <w:t>: Ilustration in which a faulty process can introduce a draw problem among other processes. In order to prevent this scenario, additional re</w:t>
-                      </w:r>
-                      <w:r>
-                        <w:rPr>
-                          <w:color w:val="00000A"/>
-                        </w:rPr>
-                        <w:t>c</w:t>
-                      </w:r>
-                      <w:r>
-                        <w:rPr>
-                          <w:color w:val="00000A"/>
-                        </w:rPr>
-                        <w:t>ursions are required</w:t>
+                        <w:t>: Ilustration in which a faulty process can introduce a draw problem among other processes. In order to prevent this scenario, additional recursions are required</w:t>
                       </w:r>
                     </w:p>
                   </w:txbxContent>
@@ -1097,7 +1080,7 @@
           <w:tab w:val="left" w:pos="580" w:leader="none"/>
         </w:tabs>
         <w:suppressAutoHyphens w:val="false"/>
-        <w:overflowPunct w:val="false"/>
+        <w:overflowPunct w:val="true"/>
         <w:spacing w:lineRule="auto" w:line="264"/>
         <w:ind w:right="120" w:hanging="0"/>
         <w:jc w:val="both"/>
@@ -1676,7 +1659,7 @@
           <w:tab w:val="left" w:pos="1100" w:leader="none"/>
         </w:tabs>
         <w:suppressAutoHyphens w:val="false"/>
-        <w:overflowPunct w:val="false"/>
+        <w:overflowPunct w:val="true"/>
         <w:ind w:left="1100" w:hanging="389"/>
         <w:jc w:val="both"/>
         <w:rPr/>
@@ -1732,7 +1715,7 @@
           <w:tab w:val="left" w:pos="1100" w:leader="none"/>
         </w:tabs>
         <w:suppressAutoHyphens w:val="false"/>
-        <w:overflowPunct w:val="false"/>
+        <w:overflowPunct w:val="true"/>
         <w:ind w:left="1100" w:hanging="402"/>
         <w:jc w:val="both"/>
         <w:rPr/>
@@ -1788,7 +1771,7 @@
           <w:tab w:val="left" w:pos="1100" w:leader="none"/>
         </w:tabs>
         <w:suppressAutoHyphens w:val="false"/>
-        <w:overflowPunct w:val="false"/>
+        <w:overflowPunct w:val="true"/>
         <w:spacing w:lineRule="exact" w:line="200"/>
         <w:ind w:left="1100" w:hanging="389"/>
         <w:jc w:val="both"/>
@@ -1814,7 +1797,7 @@
           <w:tab w:val="left" w:pos="1100" w:leader="none"/>
         </w:tabs>
         <w:suppressAutoHyphens w:val="false"/>
-        <w:overflowPunct w:val="false"/>
+        <w:overflowPunct w:val="true"/>
         <w:spacing w:lineRule="exact" w:line="200"/>
         <w:ind w:hanging="0"/>
         <w:jc w:val="both"/>
@@ -1842,7 +1825,7 @@
           <w:tab w:val="left" w:pos="1100" w:leader="none"/>
         </w:tabs>
         <w:suppressAutoHyphens w:val="false"/>
-        <w:overflowPunct w:val="false"/>
+        <w:overflowPunct w:val="true"/>
         <w:spacing w:lineRule="exact" w:line="200"/>
         <w:ind w:hanging="0"/>
         <w:jc w:val="both"/>
@@ -1860,61 +1843,7 @@
           <w:szCs w:val="24"/>
           <w:lang w:val="en-US"/>
         </w:rPr>
-        <w:t xml:space="preserve">See the attached implementation in java. It is possible to configure the number of </w:t>
-      </w:r>
-      <w:r>
-        <w:rPr>
-          <w:rFonts w:ascii="FreeSerif" w:hAnsi="FreeSerif"/>
-          <w:sz w:val="24"/>
-          <w:szCs w:val="24"/>
-          <w:lang w:val="en-US"/>
-        </w:rPr>
-        <w:t>generals</w:t>
-      </w:r>
-      <w:r>
-        <w:rPr>
-          <w:rFonts w:ascii="FreeSerif" w:hAnsi="FreeSerif"/>
-          <w:sz w:val="24"/>
-          <w:szCs w:val="24"/>
-          <w:lang w:val="en-US"/>
-        </w:rPr>
-        <w:t xml:space="preserve"> (n) in the myconfig.txt file, the </w:t>
-      </w:r>
-      <w:r>
-        <w:rPr>
-          <w:rFonts w:ascii="FreeSerif" w:hAnsi="FreeSerif"/>
-          <w:sz w:val="24"/>
-          <w:szCs w:val="24"/>
-          <w:lang w:val="en-US"/>
-        </w:rPr>
-        <w:t xml:space="preserve">number of </w:t>
-      </w:r>
-      <w:r>
-        <w:rPr>
-          <w:rFonts w:ascii="FreeSerif" w:hAnsi="FreeSerif"/>
-          <w:sz w:val="24"/>
-          <w:szCs w:val="24"/>
-          <w:lang w:val="en-US"/>
-        </w:rPr>
-        <w:t xml:space="preserve">traitors </w:t>
-      </w:r>
-      <w:r>
-        <w:rPr>
-          <w:rFonts w:ascii="FreeSerif" w:hAnsi="FreeSerif"/>
-          <w:sz w:val="24"/>
-          <w:szCs w:val="24"/>
-          <w:lang w:val="en-US"/>
-        </w:rPr>
-        <w:t>(m)</w:t>
-      </w:r>
-      <w:r>
-        <w:rPr>
-          <w:rFonts w:ascii="FreeSerif" w:hAnsi="FreeSerif"/>
-          <w:sz w:val="24"/>
-          <w:szCs w:val="24"/>
-          <w:lang w:val="en-US"/>
-        </w:rPr>
-        <w:t xml:space="preserve"> in ByzantineGenerals.java file as well as the initial command, either ‘attack’ or ‘retreat’.</w:t>
+        <w:t>See the attached implementation in java. It is possible to configure the number of generals (n) in the myconfig.txt file, the number of traitors (m) in ByzantineGenerals.java file as well as the initial command, either ‘attack’ or ‘retreat’.</w:t>
       </w:r>
     </w:p>
     <w:p>
@@ -1925,7 +1854,7 @@
           <w:tab w:val="left" w:pos="1100" w:leader="none"/>
         </w:tabs>
         <w:suppressAutoHyphens w:val="false"/>
-        <w:overflowPunct w:val="false"/>
+        <w:overflowPunct w:val="true"/>
         <w:spacing w:lineRule="exact" w:line="200"/>
         <w:ind w:hanging="0"/>
         <w:jc w:val="both"/>
@@ -1953,7 +1882,7 @@
           <w:tab w:val="left" w:pos="1100" w:leader="none"/>
         </w:tabs>
         <w:suppressAutoHyphens w:val="false"/>
-        <w:overflowPunct w:val="false"/>
+        <w:overflowPunct w:val="true"/>
         <w:spacing w:lineRule="exact" w:line="200"/>
         <w:ind w:hanging="0"/>
         <w:jc w:val="both"/>
@@ -1962,7 +1891,7 @@
       <w:r>
         <w:rPr/>
         <w:drawing>
-          <wp:anchor behindDoc="0" distT="0" distB="0" distL="0" distR="0" simplePos="0" locked="0" layoutInCell="1" allowOverlap="1" relativeHeight="22">
+          <wp:anchor behindDoc="0" distT="0" distB="0" distL="0" distR="0" simplePos="0" locked="0" layoutInCell="1" allowOverlap="1" relativeHeight="9">
             <wp:simplePos x="0" y="0"/>
             <wp:positionH relativeFrom="column">
               <wp:align>center</wp:align>
@@ -2016,7 +1945,7 @@
           <w:tab w:val="left" w:pos="1100" w:leader="none"/>
         </w:tabs>
         <w:suppressAutoHyphens w:val="false"/>
-        <w:overflowPunct w:val="false"/>
+        <w:overflowPunct w:val="true"/>
         <w:spacing w:lineRule="exact" w:line="200"/>
         <w:ind w:hanging="0"/>
         <w:jc w:val="both"/>
@@ -2028,7 +1957,12 @@
         </w:rPr>
       </w:pPr>
       <w:r>
-        <w:rPr/>
+        <w:rPr>
+          <w:rFonts w:ascii="FreeSerif" w:hAnsi="FreeSerif"/>
+          <w:sz w:val="24"/>
+          <w:szCs w:val="24"/>
+          <w:lang w:val="en-US"/>
+        </w:rPr>
       </w:r>
     </w:p>
     <w:p>
@@ -2677,7 +2611,7 @@
           <w:tab w:val="left" w:pos="1100" w:leader="none"/>
         </w:tabs>
         <w:suppressAutoHyphens w:val="false"/>
-        <w:overflowPunct w:val="false"/>
+        <w:overflowPunct w:val="true"/>
         <w:spacing w:lineRule="exact" w:line="200"/>
         <w:ind w:hanging="0"/>
         <w:jc w:val="both"/>
@@ -2706,7 +2640,7 @@
           <w:tab w:val="left" w:pos="1100" w:leader="none"/>
         </w:tabs>
         <w:suppressAutoHyphens w:val="false"/>
-        <w:overflowPunct w:val="false"/>
+        <w:overflowPunct w:val="true"/>
         <w:spacing w:lineRule="exact" w:line="200"/>
         <w:ind w:hanging="0"/>
         <w:jc w:val="both"/>
@@ -2734,7 +2668,7 @@
           <w:tab w:val="left" w:pos="1100" w:leader="none"/>
         </w:tabs>
         <w:suppressAutoHyphens w:val="false"/>
-        <w:overflowPunct w:val="false"/>
+        <w:overflowPunct w:val="true"/>
         <w:spacing w:lineRule="exact" w:line="200"/>
         <w:ind w:hanging="0"/>
         <w:jc w:val="both"/>
@@ -2752,34 +2686,7 @@
           <w:szCs w:val="24"/>
           <w:lang w:val="en-US"/>
         </w:rPr>
-        <w:t>Afterwards the remaining lieutenant</w:t>
-      </w:r>
-      <w:r>
-        <w:rPr>
-          <w:rFonts w:ascii="FreeSerif" w:hAnsi="FreeSerif"/>
-          <w:sz w:val="24"/>
-          <w:szCs w:val="24"/>
-          <w:lang w:val="en-US"/>
-        </w:rPr>
-        <w:t>s</w:t>
-      </w:r>
-      <w:r>
-        <w:rPr>
-          <w:rFonts w:ascii="FreeSerif" w:hAnsi="FreeSerif"/>
-          <w:sz w:val="24"/>
-          <w:szCs w:val="24"/>
-          <w:lang w:val="en-US"/>
-        </w:rPr>
-        <w:t xml:space="preserve"> interchange the commands. Node 5, the traitor, changes commands, which are ‘attack’ to ‘retreat’ commands and the other way around </w:t>
-      </w:r>
-      <w:r>
-        <w:rPr>
-          <w:rFonts w:ascii="FreeSerif" w:hAnsi="FreeSerif"/>
-          <w:sz w:val="24"/>
-          <w:szCs w:val="24"/>
-          <w:lang w:val="en-US"/>
-        </w:rPr>
-        <w:t>in order to confuse the other lieutenants.</w:t>
+        <w:t>Afterwards the remaining lieutenants interchange the commands. Node 5, the traitor, changes commands, which are ‘attack’ to ‘retreat’ commands and the other way around in order to confuse the other lieutenants.</w:t>
       </w:r>
     </w:p>
     <w:p>
@@ -2790,7 +2697,7 @@
           <w:tab w:val="left" w:pos="1100" w:leader="none"/>
         </w:tabs>
         <w:suppressAutoHyphens w:val="false"/>
-        <w:overflowPunct w:val="false"/>
+        <w:overflowPunct w:val="true"/>
         <w:spacing w:lineRule="exact" w:line="200"/>
         <w:ind w:hanging="0"/>
         <w:jc w:val="both"/>
@@ -2809,7 +2716,7 @@
           <w:lang w:val="en-US"/>
         </w:rPr>
         <w:drawing>
-          <wp:anchor behindDoc="0" distT="0" distB="0" distL="0" distR="0" simplePos="0" locked="0" layoutInCell="1" allowOverlap="1" relativeHeight="23">
+          <wp:anchor behindDoc="0" distT="0" distB="0" distL="0" distR="0" simplePos="0" locked="0" layoutInCell="1" allowOverlap="1" relativeHeight="10">
             <wp:simplePos x="0" y="0"/>
             <wp:positionH relativeFrom="column">
               <wp:align>center</wp:align>
@@ -3595,7 +3502,606 @@
           <w:lang w:val="en-US"/>
         </w:rPr>
       </w:pPr>
+      <w:r>
+        <w:rPr>
+          <w:rFonts w:ascii="Ubuntu Mono" w:hAnsi="Ubuntu Mono"/>
+          <w:sz w:val="24"/>
+          <w:szCs w:val="24"/>
+          <w:lang w:val="en-US"/>
+        </w:rPr>
+        <w:t>#4</w:t>
+      </w:r>
+    </w:p>
+    <w:p>
+      <w:pPr>
+        <w:pStyle w:val="Normal"/>
+        <w:widowControl w:val="false"/>
+        <w:spacing w:lineRule="exact" w:line="200"/>
+        <w:jc w:val="both"/>
+        <w:rPr>
+          <w:rFonts w:ascii="Ubuntu Mono" w:hAnsi="Ubuntu Mono"/>
+          <w:sz w:val="24"/>
+          <w:szCs w:val="24"/>
+          <w:lang w:val="en-US"/>
+        </w:rPr>
+      </w:pPr>
+      <w:r>
+        <w:rPr>
+          <w:rFonts w:ascii="Ubuntu Mono" w:hAnsi="Ubuntu Mono"/>
+          <w:sz w:val="24"/>
+          <w:szCs w:val="24"/>
+          <w:lang w:val="en-US"/>
+        </w:rPr>
+        <w:t>+0:attack</w:t>
+      </w:r>
+    </w:p>
+    <w:p>
+      <w:pPr>
+        <w:pStyle w:val="Normal"/>
+        <w:widowControl w:val="false"/>
+        <w:spacing w:lineRule="exact" w:line="200"/>
+        <w:jc w:val="both"/>
+        <w:rPr>
+          <w:rFonts w:ascii="Ubuntu Mono" w:hAnsi="Ubuntu Mono"/>
+          <w:sz w:val="24"/>
+          <w:szCs w:val="24"/>
+          <w:lang w:val="en-US"/>
+        </w:rPr>
+      </w:pPr>
+      <w:r>
+        <w:rPr>
+          <w:rFonts w:ascii="Ubuntu Mono" w:hAnsi="Ubuntu Mono"/>
+          <w:sz w:val="24"/>
+          <w:szCs w:val="24"/>
+          <w:lang w:val="en-US"/>
+        </w:rPr>
+        <w:t>|+2:0:attack</w:t>
+      </w:r>
+    </w:p>
+    <w:p>
+      <w:pPr>
+        <w:pStyle w:val="Normal"/>
+        <w:widowControl w:val="false"/>
+        <w:spacing w:lineRule="exact" w:line="200"/>
+        <w:jc w:val="both"/>
+        <w:rPr>
+          <w:rFonts w:ascii="Ubuntu Mono" w:hAnsi="Ubuntu Mono"/>
+          <w:sz w:val="24"/>
+          <w:szCs w:val="24"/>
+          <w:lang w:val="en-US"/>
+        </w:rPr>
+      </w:pPr>
+      <w:r>
+        <w:rPr>
+          <w:rFonts w:ascii="Ubuntu Mono" w:hAnsi="Ubuntu Mono"/>
+          <w:sz w:val="24"/>
+          <w:szCs w:val="24"/>
+          <w:lang w:val="en-US"/>
+        </w:rPr>
+        <w:t>||+3:2:0:attack</w:t>
+      </w:r>
+    </w:p>
+    <w:p>
+      <w:pPr>
+        <w:pStyle w:val="Normal"/>
+        <w:widowControl w:val="false"/>
+        <w:spacing w:lineRule="exact" w:line="200"/>
+        <w:jc w:val="both"/>
+        <w:rPr>
+          <w:rFonts w:ascii="Ubuntu Mono" w:hAnsi="Ubuntu Mono"/>
+          <w:sz w:val="24"/>
+          <w:szCs w:val="24"/>
+          <w:lang w:val="en-US"/>
+        </w:rPr>
+      </w:pPr>
+      <w:r>
+        <w:rPr>
+          <w:rFonts w:ascii="Ubuntu Mono" w:hAnsi="Ubuntu Mono"/>
+          <w:sz w:val="24"/>
+          <w:szCs w:val="24"/>
+          <w:lang w:val="en-US"/>
+        </w:rPr>
+        <w:t>||+5:2:0:retreat</w:t>
+      </w:r>
+    </w:p>
+    <w:p>
+      <w:pPr>
+        <w:pStyle w:val="Normal"/>
+        <w:widowControl w:val="false"/>
+        <w:spacing w:lineRule="exact" w:line="200"/>
+        <w:jc w:val="both"/>
+        <w:rPr>
+          <w:rFonts w:ascii="Ubuntu Mono" w:hAnsi="Ubuntu Mono"/>
+          <w:sz w:val="24"/>
+          <w:szCs w:val="24"/>
+          <w:lang w:val="en-US"/>
+        </w:rPr>
+      </w:pPr>
+      <w:r>
+        <w:rPr>
+          <w:rFonts w:ascii="Ubuntu Mono" w:hAnsi="Ubuntu Mono"/>
+          <w:sz w:val="24"/>
+          <w:szCs w:val="24"/>
+          <w:lang w:val="en-US"/>
+        </w:rPr>
+        <w:t>||+1:2:0:attack</w:t>
+      </w:r>
+    </w:p>
+    <w:p>
+      <w:pPr>
+        <w:pStyle w:val="Normal"/>
+        <w:widowControl w:val="false"/>
+        <w:spacing w:lineRule="exact" w:line="200"/>
+        <w:jc w:val="both"/>
+        <w:rPr>
+          <w:rFonts w:ascii="Ubuntu Mono" w:hAnsi="Ubuntu Mono"/>
+          <w:sz w:val="24"/>
+          <w:szCs w:val="24"/>
+          <w:lang w:val="en-US"/>
+        </w:rPr>
+      </w:pPr>
+      <w:r>
+        <w:rPr>
+          <w:rFonts w:ascii="Ubuntu Mono" w:hAnsi="Ubuntu Mono"/>
+          <w:sz w:val="24"/>
+          <w:szCs w:val="24"/>
+          <w:lang w:val="en-US"/>
+        </w:rPr>
+        <w:t>||+6:2:0:attack</w:t>
+      </w:r>
+    </w:p>
+    <w:p>
+      <w:pPr>
+        <w:pStyle w:val="Normal"/>
+        <w:widowControl w:val="false"/>
+        <w:spacing w:lineRule="exact" w:line="200"/>
+        <w:jc w:val="both"/>
+        <w:rPr>
+          <w:rFonts w:ascii="Ubuntu Mono" w:hAnsi="Ubuntu Mono"/>
+          <w:sz w:val="24"/>
+          <w:szCs w:val="24"/>
+          <w:lang w:val="en-US"/>
+        </w:rPr>
+      </w:pPr>
+      <w:r>
+        <w:rPr>
+          <w:rFonts w:ascii="Ubuntu Mono" w:hAnsi="Ubuntu Mono"/>
+          <w:sz w:val="24"/>
+          <w:szCs w:val="24"/>
+          <w:lang w:val="en-US"/>
+        </w:rPr>
+        <w:t>|+6:0:retreat</w:t>
+      </w:r>
+    </w:p>
+    <w:p>
+      <w:pPr>
+        <w:pStyle w:val="Normal"/>
+        <w:widowControl w:val="false"/>
+        <w:spacing w:lineRule="exact" w:line="200"/>
+        <w:jc w:val="both"/>
+        <w:rPr>
+          <w:rFonts w:ascii="Ubuntu Mono" w:hAnsi="Ubuntu Mono"/>
+          <w:sz w:val="24"/>
+          <w:szCs w:val="24"/>
+          <w:lang w:val="en-US"/>
+        </w:rPr>
+      </w:pPr>
+      <w:r>
+        <w:rPr>
+          <w:rFonts w:ascii="Ubuntu Mono" w:hAnsi="Ubuntu Mono"/>
+          <w:sz w:val="24"/>
+          <w:szCs w:val="24"/>
+          <w:lang w:val="en-US"/>
+        </w:rPr>
+        <w:t>||+2:6:0:retreat</w:t>
+      </w:r>
+    </w:p>
+    <w:p>
+      <w:pPr>
+        <w:pStyle w:val="Normal"/>
+        <w:widowControl w:val="false"/>
+        <w:spacing w:lineRule="exact" w:line="200"/>
+        <w:jc w:val="both"/>
+        <w:rPr>
+          <w:rFonts w:ascii="Ubuntu Mono" w:hAnsi="Ubuntu Mono"/>
+          <w:sz w:val="24"/>
+          <w:szCs w:val="24"/>
+          <w:lang w:val="en-US"/>
+        </w:rPr>
+      </w:pPr>
+      <w:r>
+        <w:rPr>
+          <w:rFonts w:ascii="Ubuntu Mono" w:hAnsi="Ubuntu Mono"/>
+          <w:sz w:val="24"/>
+          <w:szCs w:val="24"/>
+          <w:lang w:val="en-US"/>
+        </w:rPr>
+        <w:t>||+5:6:0:attack</w:t>
+      </w:r>
+    </w:p>
+    <w:p>
+      <w:pPr>
+        <w:pStyle w:val="Normal"/>
+        <w:widowControl w:val="false"/>
+        <w:spacing w:lineRule="exact" w:line="200"/>
+        <w:jc w:val="both"/>
+        <w:rPr>
+          <w:rFonts w:ascii="Ubuntu Mono" w:hAnsi="Ubuntu Mono"/>
+          <w:sz w:val="24"/>
+          <w:szCs w:val="24"/>
+          <w:lang w:val="en-US"/>
+        </w:rPr>
+      </w:pPr>
+      <w:r>
+        <w:rPr>
+          <w:rFonts w:ascii="Ubuntu Mono" w:hAnsi="Ubuntu Mono"/>
+          <w:sz w:val="24"/>
+          <w:szCs w:val="24"/>
+          <w:lang w:val="en-US"/>
+        </w:rPr>
+        <w:t>||+3:6:0:retreat</w:t>
+      </w:r>
+    </w:p>
+    <w:p>
+      <w:pPr>
+        <w:pStyle w:val="Normal"/>
+        <w:widowControl w:val="false"/>
+        <w:spacing w:lineRule="exact" w:line="200"/>
+        <w:jc w:val="both"/>
+        <w:rPr>
+          <w:rFonts w:ascii="Ubuntu Mono" w:hAnsi="Ubuntu Mono"/>
+          <w:sz w:val="24"/>
+          <w:szCs w:val="24"/>
+          <w:lang w:val="en-US"/>
+        </w:rPr>
+      </w:pPr>
+      <w:r>
+        <w:rPr>
+          <w:rFonts w:ascii="Ubuntu Mono" w:hAnsi="Ubuntu Mono"/>
+          <w:sz w:val="24"/>
+          <w:szCs w:val="24"/>
+          <w:lang w:val="en-US"/>
+        </w:rPr>
+        <w:t>||+1:6:0:retreat</w:t>
+      </w:r>
+    </w:p>
+    <w:p>
+      <w:pPr>
+        <w:pStyle w:val="Normal"/>
+        <w:widowControl w:val="false"/>
+        <w:spacing w:lineRule="exact" w:line="200"/>
+        <w:jc w:val="both"/>
+        <w:rPr>
+          <w:rFonts w:ascii="Ubuntu Mono" w:hAnsi="Ubuntu Mono"/>
+          <w:sz w:val="24"/>
+          <w:szCs w:val="24"/>
+          <w:lang w:val="en-US"/>
+        </w:rPr>
+      </w:pPr>
+      <w:r>
+        <w:rPr>
+          <w:rFonts w:ascii="Ubuntu Mono" w:hAnsi="Ubuntu Mono"/>
+          <w:sz w:val="24"/>
+          <w:szCs w:val="24"/>
+          <w:lang w:val="en-US"/>
+        </w:rPr>
+        <w:t>|+1:0:retreat</w:t>
+      </w:r>
+    </w:p>
+    <w:p>
+      <w:pPr>
+        <w:pStyle w:val="Normal"/>
+        <w:widowControl w:val="false"/>
+        <w:spacing w:lineRule="exact" w:line="200"/>
+        <w:jc w:val="both"/>
+        <w:rPr>
+          <w:rFonts w:ascii="Ubuntu Mono" w:hAnsi="Ubuntu Mono"/>
+          <w:sz w:val="24"/>
+          <w:szCs w:val="24"/>
+          <w:lang w:val="en-US"/>
+        </w:rPr>
+      </w:pPr>
+      <w:r>
+        <w:rPr>
+          <w:rFonts w:ascii="Ubuntu Mono" w:hAnsi="Ubuntu Mono"/>
+          <w:sz w:val="24"/>
+          <w:szCs w:val="24"/>
+          <w:lang w:val="en-US"/>
+        </w:rPr>
+        <w:t>||+5:1:0:attack</w:t>
+      </w:r>
+    </w:p>
+    <w:p>
+      <w:pPr>
+        <w:pStyle w:val="Normal"/>
+        <w:widowControl w:val="false"/>
+        <w:spacing w:lineRule="exact" w:line="200"/>
+        <w:jc w:val="both"/>
+        <w:rPr>
+          <w:rFonts w:ascii="Ubuntu Mono" w:hAnsi="Ubuntu Mono"/>
+          <w:sz w:val="24"/>
+          <w:szCs w:val="24"/>
+          <w:lang w:val="en-US"/>
+        </w:rPr>
+      </w:pPr>
+      <w:r>
+        <w:rPr>
+          <w:rFonts w:ascii="Ubuntu Mono" w:hAnsi="Ubuntu Mono"/>
+          <w:sz w:val="24"/>
+          <w:szCs w:val="24"/>
+          <w:lang w:val="en-US"/>
+        </w:rPr>
+        <w:t>||+3:1:0:retreat</w:t>
+      </w:r>
+    </w:p>
+    <w:p>
+      <w:pPr>
+        <w:pStyle w:val="Normal"/>
+        <w:widowControl w:val="false"/>
+        <w:spacing w:lineRule="exact" w:line="200"/>
+        <w:jc w:val="both"/>
+        <w:rPr>
+          <w:rFonts w:ascii="Ubuntu Mono" w:hAnsi="Ubuntu Mono"/>
+          <w:sz w:val="24"/>
+          <w:szCs w:val="24"/>
+          <w:lang w:val="en-US"/>
+        </w:rPr>
+      </w:pPr>
+      <w:r>
+        <w:rPr>
+          <w:rFonts w:ascii="Ubuntu Mono" w:hAnsi="Ubuntu Mono"/>
+          <w:sz w:val="24"/>
+          <w:szCs w:val="24"/>
+          <w:lang w:val="en-US"/>
+        </w:rPr>
+        <w:t>||+6:1:0:retreat</w:t>
+      </w:r>
+    </w:p>
+    <w:p>
+      <w:pPr>
+        <w:pStyle w:val="Normal"/>
+        <w:widowControl w:val="false"/>
+        <w:spacing w:lineRule="exact" w:line="200"/>
+        <w:jc w:val="both"/>
+        <w:rPr>
+          <w:rFonts w:ascii="Ubuntu Mono" w:hAnsi="Ubuntu Mono"/>
+          <w:sz w:val="24"/>
+          <w:szCs w:val="24"/>
+          <w:lang w:val="en-US"/>
+        </w:rPr>
+      </w:pPr>
+      <w:r>
+        <w:rPr>
+          <w:rFonts w:ascii="Ubuntu Mono" w:hAnsi="Ubuntu Mono"/>
+          <w:sz w:val="24"/>
+          <w:szCs w:val="24"/>
+          <w:lang w:val="en-US"/>
+        </w:rPr>
+        <w:t>||+2:1:0:retreat</w:t>
+      </w:r>
+    </w:p>
+    <w:p>
+      <w:pPr>
+        <w:pStyle w:val="Normal"/>
+        <w:widowControl w:val="false"/>
+        <w:spacing w:lineRule="exact" w:line="200"/>
+        <w:jc w:val="both"/>
+        <w:rPr>
+          <w:rFonts w:ascii="Ubuntu Mono" w:hAnsi="Ubuntu Mono"/>
+          <w:sz w:val="24"/>
+          <w:szCs w:val="24"/>
+          <w:lang w:val="en-US"/>
+        </w:rPr>
+      </w:pPr>
+      <w:r>
+        <w:rPr>
+          <w:rFonts w:ascii="Ubuntu Mono" w:hAnsi="Ubuntu Mono"/>
+          <w:sz w:val="24"/>
+          <w:szCs w:val="24"/>
+          <w:lang w:val="en-US"/>
+        </w:rPr>
+        <w:t>|+5:0:retreat</w:t>
+      </w:r>
+    </w:p>
+    <w:p>
+      <w:pPr>
+        <w:pStyle w:val="Normal"/>
+        <w:widowControl w:val="false"/>
+        <w:spacing w:lineRule="exact" w:line="200"/>
+        <w:jc w:val="both"/>
+        <w:rPr>
+          <w:rFonts w:ascii="Ubuntu Mono" w:hAnsi="Ubuntu Mono"/>
+          <w:sz w:val="24"/>
+          <w:szCs w:val="24"/>
+          <w:lang w:val="en-US"/>
+        </w:rPr>
+      </w:pPr>
+      <w:r>
+        <w:rPr>
+          <w:rFonts w:ascii="Ubuntu Mono" w:hAnsi="Ubuntu Mono"/>
+          <w:sz w:val="24"/>
+          <w:szCs w:val="24"/>
+          <w:lang w:val="en-US"/>
+        </w:rPr>
+        <w:t>||+2:5:0:retreat</w:t>
+      </w:r>
+    </w:p>
+    <w:p>
+      <w:pPr>
+        <w:pStyle w:val="Normal"/>
+        <w:widowControl w:val="false"/>
+        <w:spacing w:lineRule="exact" w:line="200"/>
+        <w:jc w:val="both"/>
+        <w:rPr>
+          <w:rFonts w:ascii="Ubuntu Mono" w:hAnsi="Ubuntu Mono"/>
+          <w:sz w:val="24"/>
+          <w:szCs w:val="24"/>
+          <w:lang w:val="en-US"/>
+        </w:rPr>
+      </w:pPr>
+      <w:r>
+        <w:rPr>
+          <w:rFonts w:ascii="Ubuntu Mono" w:hAnsi="Ubuntu Mono"/>
+          <w:sz w:val="24"/>
+          <w:szCs w:val="24"/>
+          <w:lang w:val="en-US"/>
+        </w:rPr>
+        <w:t>||+1:5:0:retreat</w:t>
+      </w:r>
+    </w:p>
+    <w:p>
+      <w:pPr>
+        <w:pStyle w:val="Normal"/>
+        <w:widowControl w:val="false"/>
+        <w:spacing w:lineRule="exact" w:line="200"/>
+        <w:jc w:val="both"/>
+        <w:rPr>
+          <w:rFonts w:ascii="Ubuntu Mono" w:hAnsi="Ubuntu Mono"/>
+          <w:sz w:val="24"/>
+          <w:szCs w:val="24"/>
+          <w:lang w:val="en-US"/>
+        </w:rPr>
+      </w:pPr>
+      <w:r>
+        <w:rPr>
+          <w:rFonts w:ascii="Ubuntu Mono" w:hAnsi="Ubuntu Mono"/>
+          <w:sz w:val="24"/>
+          <w:szCs w:val="24"/>
+          <w:lang w:val="en-US"/>
+        </w:rPr>
+        <w:t>||+6:5:0:retreat</w:t>
+      </w:r>
+    </w:p>
+    <w:p>
+      <w:pPr>
+        <w:pStyle w:val="Normal"/>
+        <w:widowControl w:val="false"/>
+        <w:spacing w:lineRule="exact" w:line="200"/>
+        <w:jc w:val="both"/>
+        <w:rPr>
+          <w:rFonts w:ascii="Ubuntu Mono" w:hAnsi="Ubuntu Mono"/>
+          <w:sz w:val="24"/>
+          <w:szCs w:val="24"/>
+          <w:lang w:val="en-US"/>
+        </w:rPr>
+      </w:pPr>
+      <w:r>
+        <w:rPr>
+          <w:rFonts w:ascii="Ubuntu Mono" w:hAnsi="Ubuntu Mono"/>
+          <w:sz w:val="24"/>
+          <w:szCs w:val="24"/>
+          <w:lang w:val="en-US"/>
+        </w:rPr>
+        <w:t>||+3:5:0:retreat</w:t>
+      </w:r>
+    </w:p>
+    <w:p>
+      <w:pPr>
+        <w:pStyle w:val="Normal"/>
+        <w:widowControl w:val="false"/>
+        <w:spacing w:lineRule="exact" w:line="200"/>
+        <w:jc w:val="both"/>
+        <w:rPr>
+          <w:rFonts w:ascii="Ubuntu Mono" w:hAnsi="Ubuntu Mono"/>
+          <w:sz w:val="24"/>
+          <w:szCs w:val="24"/>
+          <w:lang w:val="en-US"/>
+        </w:rPr>
+      </w:pPr>
+      <w:r>
+        <w:rPr>
+          <w:rFonts w:ascii="Ubuntu Mono" w:hAnsi="Ubuntu Mono"/>
+          <w:sz w:val="24"/>
+          <w:szCs w:val="24"/>
+          <w:lang w:val="en-US"/>
+        </w:rPr>
+        <w:t>|+3:0:retreat</w:t>
+      </w:r>
+    </w:p>
+    <w:p>
+      <w:pPr>
+        <w:pStyle w:val="Normal"/>
+        <w:widowControl w:val="false"/>
+        <w:spacing w:lineRule="exact" w:line="200"/>
+        <w:jc w:val="both"/>
+        <w:rPr>
+          <w:rFonts w:ascii="Ubuntu Mono" w:hAnsi="Ubuntu Mono"/>
+          <w:sz w:val="24"/>
+          <w:szCs w:val="24"/>
+          <w:lang w:val="en-US"/>
+        </w:rPr>
+      </w:pPr>
+      <w:r>
+        <w:rPr>
+          <w:rFonts w:ascii="Ubuntu Mono" w:hAnsi="Ubuntu Mono"/>
+          <w:sz w:val="24"/>
+          <w:szCs w:val="24"/>
+          <w:lang w:val="en-US"/>
+        </w:rPr>
+        <w:t>||+5:3:0:attack</w:t>
+      </w:r>
+    </w:p>
+    <w:p>
+      <w:pPr>
+        <w:pStyle w:val="Normal"/>
+        <w:widowControl w:val="false"/>
+        <w:spacing w:lineRule="exact" w:line="200"/>
+        <w:jc w:val="both"/>
+        <w:rPr>
+          <w:rFonts w:ascii="Ubuntu Mono" w:hAnsi="Ubuntu Mono"/>
+          <w:sz w:val="24"/>
+          <w:szCs w:val="24"/>
+          <w:lang w:val="en-US"/>
+        </w:rPr>
+      </w:pPr>
+      <w:r>
+        <w:rPr>
+          <w:rFonts w:ascii="Ubuntu Mono" w:hAnsi="Ubuntu Mono"/>
+          <w:sz w:val="24"/>
+          <w:szCs w:val="24"/>
+          <w:lang w:val="en-US"/>
+        </w:rPr>
+        <w:t>||+1:3:0:retreat</w:t>
+      </w:r>
+    </w:p>
+    <w:p>
+      <w:pPr>
+        <w:pStyle w:val="Normal"/>
+        <w:widowControl w:val="false"/>
+        <w:spacing w:lineRule="exact" w:line="200"/>
+        <w:jc w:val="both"/>
+        <w:rPr>
+          <w:rFonts w:ascii="Ubuntu Mono" w:hAnsi="Ubuntu Mono"/>
+          <w:sz w:val="24"/>
+          <w:szCs w:val="24"/>
+          <w:lang w:val="en-US"/>
+        </w:rPr>
+      </w:pPr>
+      <w:r>
+        <w:rPr>
+          <w:rFonts w:ascii="Ubuntu Mono" w:hAnsi="Ubuntu Mono"/>
+          <w:sz w:val="24"/>
+          <w:szCs w:val="24"/>
+          <w:lang w:val="en-US"/>
+        </w:rPr>
+        <w:t>||+2:3:0:retreat</w:t>
+      </w:r>
+    </w:p>
+    <w:p>
+      <w:pPr>
+        <w:pStyle w:val="Normal"/>
+        <w:widowControl w:val="false"/>
+        <w:spacing w:lineRule="exact" w:line="200"/>
+        <w:jc w:val="both"/>
+        <w:rPr>
+          <w:rFonts w:ascii="Ubuntu Mono" w:hAnsi="Ubuntu Mono"/>
+          <w:sz w:val="24"/>
+          <w:szCs w:val="24"/>
+          <w:lang w:val="en-US"/>
+        </w:rPr>
+      </w:pPr>
       <w:bookmarkStart w:id="0" w:name="__DdeLink__404_3346309262"/>
+      <w:bookmarkEnd w:id="0"/>
       <w:r>
         <w:rPr>
           <w:rFonts w:ascii="Ubuntu Mono" w:hAnsi="Ubuntu Mono"/>
@@ -3603,6 +4109,96 @@
           <w:szCs w:val="24"/>
           <w:lang w:val="en-US"/>
         </w:rPr>
+        <w:t>||+6:3:0:retreat</w:t>
+      </w:r>
+    </w:p>
+    <w:p>
+      <w:pPr>
+        <w:pStyle w:val="Normal"/>
+        <w:widowControl w:val="false"/>
+        <w:spacing w:lineRule="exact" w:line="200"/>
+        <w:jc w:val="both"/>
+        <w:rPr>
+          <w:rFonts w:ascii="FreeSerif" w:hAnsi="FreeSerif"/>
+          <w:sz w:val="24"/>
+          <w:szCs w:val="24"/>
+          <w:lang w:val="en-US"/>
+        </w:rPr>
+      </w:pPr>
+      <w:r>
+        <w:rPr>
+          <w:rFonts w:ascii="FreeSerif" w:hAnsi="FreeSerif"/>
+          <w:sz w:val="24"/>
+          <w:szCs w:val="24"/>
+          <w:lang w:val="en-US"/>
+        </w:rPr>
+      </w:r>
+    </w:p>
+    <w:p>
+      <w:pPr>
+        <w:pStyle w:val="Normal"/>
+        <w:widowControl w:val="false"/>
+        <w:spacing w:lineRule="exact" w:line="200"/>
+        <w:jc w:val="both"/>
+        <w:rPr>
+          <w:rFonts w:ascii="FreeSerif" w:hAnsi="FreeSerif"/>
+          <w:sz w:val="24"/>
+          <w:szCs w:val="24"/>
+          <w:lang w:val="en-US"/>
+        </w:rPr>
+      </w:pPr>
+      <w:r>
+        <w:rPr>
+          <w:rFonts w:ascii="FreeSerif" w:hAnsi="FreeSerif"/>
+          <w:sz w:val="24"/>
+          <w:szCs w:val="24"/>
+          <w:lang w:val="en-US"/>
+        </w:rPr>
+        <w:t>The above shows the message tree of node 4. To calculate node 4’s conclusion to either attack or retreat, it utilizes its message tree. At first, the algorithm calculates the command majority for each of the subtrees. The resulting tree is as follows:</w:t>
+      </w:r>
+    </w:p>
+    <w:p>
+      <w:pPr>
+        <w:pStyle w:val="Normal"/>
+        <w:widowControl w:val="false"/>
+        <w:spacing w:lineRule="exact" w:line="200"/>
+        <w:jc w:val="both"/>
+        <w:rPr>
+          <w:rFonts w:ascii="FreeSerif" w:hAnsi="FreeSerif"/>
+          <w:sz w:val="24"/>
+          <w:szCs w:val="24"/>
+          <w:lang w:val="en-US"/>
+        </w:rPr>
+      </w:pPr>
+      <w:r>
+        <w:rPr>
+          <w:rFonts w:ascii="FreeSerif" w:hAnsi="FreeSerif"/>
+          <w:sz w:val="24"/>
+          <w:szCs w:val="24"/>
+          <w:lang w:val="en-US"/>
+        </w:rPr>
+      </w:r>
+    </w:p>
+    <w:p>
+      <w:pPr>
+        <w:pStyle w:val="Normal"/>
+        <w:widowControl w:val="false"/>
+        <w:spacing w:lineRule="exact" w:line="200"/>
+        <w:jc w:val="both"/>
+        <w:rPr>
+          <w:rFonts w:ascii="Ubuntu Mono" w:hAnsi="Ubuntu Mono"/>
+          <w:sz w:val="24"/>
+          <w:szCs w:val="24"/>
+          <w:lang w:val="en-US"/>
+        </w:rPr>
+      </w:pPr>
+      <w:r>
+        <w:rPr>
+          <w:rFonts w:ascii="Ubuntu Mono" w:hAnsi="Ubuntu Mono"/>
+          <w:sz w:val="24"/>
+          <w:szCs w:val="24"/>
+          <w:lang w:val="en-US"/>
+        </w:rPr>
         <w:t>#4</w:t>
       </w:r>
     </w:p>
@@ -3649,7 +4245,7 @@
           <w:szCs w:val="24"/>
           <w:lang w:val="en-US"/>
         </w:rPr>
-        <w:t>|+2:0:attack</w:t>
+        <w:t>|+attack</w:t>
       </w:r>
     </w:p>
     <w:p>
@@ -3672,7 +4268,7 @@
           <w:szCs w:val="24"/>
           <w:lang w:val="en-US"/>
         </w:rPr>
-        <w:t>||+3:2:0:attack</w:t>
+        <w:t>|+retreat</w:t>
       </w:r>
     </w:p>
     <w:p>
@@ -3695,7 +4291,7 @@
           <w:szCs w:val="24"/>
           <w:lang w:val="en-US"/>
         </w:rPr>
-        <w:t>||+5:2:0:retreat</w:t>
+        <w:t>|+retreat</w:t>
       </w:r>
     </w:p>
     <w:p>
@@ -3718,7 +4314,7 @@
           <w:szCs w:val="24"/>
           <w:lang w:val="en-US"/>
         </w:rPr>
-        <w:t>||+1:2:0:attack</w:t>
+        <w:t>|+retreat</w:t>
       </w:r>
     </w:p>
     <w:p>
@@ -3741,636 +4337,6 @@
           <w:szCs w:val="24"/>
           <w:lang w:val="en-US"/>
         </w:rPr>
-        <w:t>||+6:2:0:attack</w:t>
-      </w:r>
-    </w:p>
-    <w:p>
-      <w:pPr>
-        <w:pStyle w:val="Normal"/>
-        <w:widowControl w:val="false"/>
-        <w:spacing w:lineRule="exact" w:line="200"/>
-        <w:jc w:val="both"/>
-        <w:rPr>
-          <w:rFonts w:ascii="Ubuntu Mono" w:hAnsi="Ubuntu Mono"/>
-          <w:sz w:val="24"/>
-          <w:szCs w:val="24"/>
-          <w:lang w:val="en-US"/>
-        </w:rPr>
-      </w:pPr>
-      <w:r>
-        <w:rPr>
-          <w:rFonts w:ascii="Ubuntu Mono" w:hAnsi="Ubuntu Mono"/>
-          <w:sz w:val="24"/>
-          <w:szCs w:val="24"/>
-          <w:lang w:val="en-US"/>
-        </w:rPr>
-        <w:t>|+6:0:retreat</w:t>
-      </w:r>
-    </w:p>
-    <w:p>
-      <w:pPr>
-        <w:pStyle w:val="Normal"/>
-        <w:widowControl w:val="false"/>
-        <w:spacing w:lineRule="exact" w:line="200"/>
-        <w:jc w:val="both"/>
-        <w:rPr>
-          <w:rFonts w:ascii="Ubuntu Mono" w:hAnsi="Ubuntu Mono"/>
-          <w:sz w:val="24"/>
-          <w:szCs w:val="24"/>
-          <w:lang w:val="en-US"/>
-        </w:rPr>
-      </w:pPr>
-      <w:r>
-        <w:rPr>
-          <w:rFonts w:ascii="Ubuntu Mono" w:hAnsi="Ubuntu Mono"/>
-          <w:sz w:val="24"/>
-          <w:szCs w:val="24"/>
-          <w:lang w:val="en-US"/>
-        </w:rPr>
-        <w:t>||+2:6:0:retreat</w:t>
-      </w:r>
-    </w:p>
-    <w:p>
-      <w:pPr>
-        <w:pStyle w:val="Normal"/>
-        <w:widowControl w:val="false"/>
-        <w:spacing w:lineRule="exact" w:line="200"/>
-        <w:jc w:val="both"/>
-        <w:rPr>
-          <w:rFonts w:ascii="Ubuntu Mono" w:hAnsi="Ubuntu Mono"/>
-          <w:sz w:val="24"/>
-          <w:szCs w:val="24"/>
-          <w:lang w:val="en-US"/>
-        </w:rPr>
-      </w:pPr>
-      <w:r>
-        <w:rPr>
-          <w:rFonts w:ascii="Ubuntu Mono" w:hAnsi="Ubuntu Mono"/>
-          <w:sz w:val="24"/>
-          <w:szCs w:val="24"/>
-          <w:lang w:val="en-US"/>
-        </w:rPr>
-        <w:t>||+5:6:0:attack</w:t>
-      </w:r>
-    </w:p>
-    <w:p>
-      <w:pPr>
-        <w:pStyle w:val="Normal"/>
-        <w:widowControl w:val="false"/>
-        <w:spacing w:lineRule="exact" w:line="200"/>
-        <w:jc w:val="both"/>
-        <w:rPr>
-          <w:rFonts w:ascii="Ubuntu Mono" w:hAnsi="Ubuntu Mono"/>
-          <w:sz w:val="24"/>
-          <w:szCs w:val="24"/>
-          <w:lang w:val="en-US"/>
-        </w:rPr>
-      </w:pPr>
-      <w:r>
-        <w:rPr>
-          <w:rFonts w:ascii="Ubuntu Mono" w:hAnsi="Ubuntu Mono"/>
-          <w:sz w:val="24"/>
-          <w:szCs w:val="24"/>
-          <w:lang w:val="en-US"/>
-        </w:rPr>
-        <w:t>||+3:6:0:retreat</w:t>
-      </w:r>
-    </w:p>
-    <w:p>
-      <w:pPr>
-        <w:pStyle w:val="Normal"/>
-        <w:widowControl w:val="false"/>
-        <w:spacing w:lineRule="exact" w:line="200"/>
-        <w:jc w:val="both"/>
-        <w:rPr>
-          <w:rFonts w:ascii="Ubuntu Mono" w:hAnsi="Ubuntu Mono"/>
-          <w:sz w:val="24"/>
-          <w:szCs w:val="24"/>
-          <w:lang w:val="en-US"/>
-        </w:rPr>
-      </w:pPr>
-      <w:r>
-        <w:rPr>
-          <w:rFonts w:ascii="Ubuntu Mono" w:hAnsi="Ubuntu Mono"/>
-          <w:sz w:val="24"/>
-          <w:szCs w:val="24"/>
-          <w:lang w:val="en-US"/>
-        </w:rPr>
-        <w:t>||+1:6:0:retreat</w:t>
-      </w:r>
-    </w:p>
-    <w:p>
-      <w:pPr>
-        <w:pStyle w:val="Normal"/>
-        <w:widowControl w:val="false"/>
-        <w:spacing w:lineRule="exact" w:line="200"/>
-        <w:jc w:val="both"/>
-        <w:rPr>
-          <w:rFonts w:ascii="Ubuntu Mono" w:hAnsi="Ubuntu Mono"/>
-          <w:sz w:val="24"/>
-          <w:szCs w:val="24"/>
-          <w:lang w:val="en-US"/>
-        </w:rPr>
-      </w:pPr>
-      <w:r>
-        <w:rPr>
-          <w:rFonts w:ascii="Ubuntu Mono" w:hAnsi="Ubuntu Mono"/>
-          <w:sz w:val="24"/>
-          <w:szCs w:val="24"/>
-          <w:lang w:val="en-US"/>
-        </w:rPr>
-        <w:t>|+1:0:retreat</w:t>
-      </w:r>
-    </w:p>
-    <w:p>
-      <w:pPr>
-        <w:pStyle w:val="Normal"/>
-        <w:widowControl w:val="false"/>
-        <w:spacing w:lineRule="exact" w:line="200"/>
-        <w:jc w:val="both"/>
-        <w:rPr>
-          <w:rFonts w:ascii="Ubuntu Mono" w:hAnsi="Ubuntu Mono"/>
-          <w:sz w:val="24"/>
-          <w:szCs w:val="24"/>
-          <w:lang w:val="en-US"/>
-        </w:rPr>
-      </w:pPr>
-      <w:r>
-        <w:rPr>
-          <w:rFonts w:ascii="Ubuntu Mono" w:hAnsi="Ubuntu Mono"/>
-          <w:sz w:val="24"/>
-          <w:szCs w:val="24"/>
-          <w:lang w:val="en-US"/>
-        </w:rPr>
-        <w:t>||+5:1:0:attack</w:t>
-      </w:r>
-    </w:p>
-    <w:p>
-      <w:pPr>
-        <w:pStyle w:val="Normal"/>
-        <w:widowControl w:val="false"/>
-        <w:spacing w:lineRule="exact" w:line="200"/>
-        <w:jc w:val="both"/>
-        <w:rPr>
-          <w:rFonts w:ascii="Ubuntu Mono" w:hAnsi="Ubuntu Mono"/>
-          <w:sz w:val="24"/>
-          <w:szCs w:val="24"/>
-          <w:lang w:val="en-US"/>
-        </w:rPr>
-      </w:pPr>
-      <w:r>
-        <w:rPr>
-          <w:rFonts w:ascii="Ubuntu Mono" w:hAnsi="Ubuntu Mono"/>
-          <w:sz w:val="24"/>
-          <w:szCs w:val="24"/>
-          <w:lang w:val="en-US"/>
-        </w:rPr>
-        <w:t>||+3:1:0:retreat</w:t>
-      </w:r>
-    </w:p>
-    <w:p>
-      <w:pPr>
-        <w:pStyle w:val="Normal"/>
-        <w:widowControl w:val="false"/>
-        <w:spacing w:lineRule="exact" w:line="200"/>
-        <w:jc w:val="both"/>
-        <w:rPr>
-          <w:rFonts w:ascii="Ubuntu Mono" w:hAnsi="Ubuntu Mono"/>
-          <w:sz w:val="24"/>
-          <w:szCs w:val="24"/>
-          <w:lang w:val="en-US"/>
-        </w:rPr>
-      </w:pPr>
-      <w:r>
-        <w:rPr>
-          <w:rFonts w:ascii="Ubuntu Mono" w:hAnsi="Ubuntu Mono"/>
-          <w:sz w:val="24"/>
-          <w:szCs w:val="24"/>
-          <w:lang w:val="en-US"/>
-        </w:rPr>
-        <w:t>||+6:1:0:retreat</w:t>
-      </w:r>
-    </w:p>
-    <w:p>
-      <w:pPr>
-        <w:pStyle w:val="Normal"/>
-        <w:widowControl w:val="false"/>
-        <w:spacing w:lineRule="exact" w:line="200"/>
-        <w:jc w:val="both"/>
-        <w:rPr>
-          <w:rFonts w:ascii="Ubuntu Mono" w:hAnsi="Ubuntu Mono"/>
-          <w:sz w:val="24"/>
-          <w:szCs w:val="24"/>
-          <w:lang w:val="en-US"/>
-        </w:rPr>
-      </w:pPr>
-      <w:r>
-        <w:rPr>
-          <w:rFonts w:ascii="Ubuntu Mono" w:hAnsi="Ubuntu Mono"/>
-          <w:sz w:val="24"/>
-          <w:szCs w:val="24"/>
-          <w:lang w:val="en-US"/>
-        </w:rPr>
-        <w:t>||+2:1:0:retreat</w:t>
-      </w:r>
-    </w:p>
-    <w:p>
-      <w:pPr>
-        <w:pStyle w:val="Normal"/>
-        <w:widowControl w:val="false"/>
-        <w:spacing w:lineRule="exact" w:line="200"/>
-        <w:jc w:val="both"/>
-        <w:rPr>
-          <w:rFonts w:ascii="Ubuntu Mono" w:hAnsi="Ubuntu Mono"/>
-          <w:sz w:val="24"/>
-          <w:szCs w:val="24"/>
-          <w:lang w:val="en-US"/>
-        </w:rPr>
-      </w:pPr>
-      <w:r>
-        <w:rPr>
-          <w:rFonts w:ascii="Ubuntu Mono" w:hAnsi="Ubuntu Mono"/>
-          <w:sz w:val="24"/>
-          <w:szCs w:val="24"/>
-          <w:lang w:val="en-US"/>
-        </w:rPr>
-        <w:t>|+5:0:retreat</w:t>
-      </w:r>
-    </w:p>
-    <w:p>
-      <w:pPr>
-        <w:pStyle w:val="Normal"/>
-        <w:widowControl w:val="false"/>
-        <w:spacing w:lineRule="exact" w:line="200"/>
-        <w:jc w:val="both"/>
-        <w:rPr>
-          <w:rFonts w:ascii="Ubuntu Mono" w:hAnsi="Ubuntu Mono"/>
-          <w:sz w:val="24"/>
-          <w:szCs w:val="24"/>
-          <w:lang w:val="en-US"/>
-        </w:rPr>
-      </w:pPr>
-      <w:r>
-        <w:rPr>
-          <w:rFonts w:ascii="Ubuntu Mono" w:hAnsi="Ubuntu Mono"/>
-          <w:sz w:val="24"/>
-          <w:szCs w:val="24"/>
-          <w:lang w:val="en-US"/>
-        </w:rPr>
-        <w:t>||+2:5:0:retreat</w:t>
-      </w:r>
-    </w:p>
-    <w:p>
-      <w:pPr>
-        <w:pStyle w:val="Normal"/>
-        <w:widowControl w:val="false"/>
-        <w:spacing w:lineRule="exact" w:line="200"/>
-        <w:jc w:val="both"/>
-        <w:rPr>
-          <w:rFonts w:ascii="Ubuntu Mono" w:hAnsi="Ubuntu Mono"/>
-          <w:sz w:val="24"/>
-          <w:szCs w:val="24"/>
-          <w:lang w:val="en-US"/>
-        </w:rPr>
-      </w:pPr>
-      <w:r>
-        <w:rPr>
-          <w:rFonts w:ascii="Ubuntu Mono" w:hAnsi="Ubuntu Mono"/>
-          <w:sz w:val="24"/>
-          <w:szCs w:val="24"/>
-          <w:lang w:val="en-US"/>
-        </w:rPr>
-        <w:t>||+1:5:0:retreat</w:t>
-      </w:r>
-    </w:p>
-    <w:p>
-      <w:pPr>
-        <w:pStyle w:val="Normal"/>
-        <w:widowControl w:val="false"/>
-        <w:spacing w:lineRule="exact" w:line="200"/>
-        <w:jc w:val="both"/>
-        <w:rPr>
-          <w:rFonts w:ascii="Ubuntu Mono" w:hAnsi="Ubuntu Mono"/>
-          <w:sz w:val="24"/>
-          <w:szCs w:val="24"/>
-          <w:lang w:val="en-US"/>
-        </w:rPr>
-      </w:pPr>
-      <w:r>
-        <w:rPr>
-          <w:rFonts w:ascii="Ubuntu Mono" w:hAnsi="Ubuntu Mono"/>
-          <w:sz w:val="24"/>
-          <w:szCs w:val="24"/>
-          <w:lang w:val="en-US"/>
-        </w:rPr>
-        <w:t>||+6:5:0:retreat</w:t>
-      </w:r>
-    </w:p>
-    <w:p>
-      <w:pPr>
-        <w:pStyle w:val="Normal"/>
-        <w:widowControl w:val="false"/>
-        <w:spacing w:lineRule="exact" w:line="200"/>
-        <w:jc w:val="both"/>
-        <w:rPr>
-          <w:rFonts w:ascii="Ubuntu Mono" w:hAnsi="Ubuntu Mono"/>
-          <w:sz w:val="24"/>
-          <w:szCs w:val="24"/>
-          <w:lang w:val="en-US"/>
-        </w:rPr>
-      </w:pPr>
-      <w:r>
-        <w:rPr>
-          <w:rFonts w:ascii="Ubuntu Mono" w:hAnsi="Ubuntu Mono"/>
-          <w:sz w:val="24"/>
-          <w:szCs w:val="24"/>
-          <w:lang w:val="en-US"/>
-        </w:rPr>
-        <w:t>||+3:5:0:retreat</w:t>
-      </w:r>
-    </w:p>
-    <w:p>
-      <w:pPr>
-        <w:pStyle w:val="Normal"/>
-        <w:widowControl w:val="false"/>
-        <w:spacing w:lineRule="exact" w:line="200"/>
-        <w:jc w:val="both"/>
-        <w:rPr>
-          <w:rFonts w:ascii="Ubuntu Mono" w:hAnsi="Ubuntu Mono"/>
-          <w:sz w:val="24"/>
-          <w:szCs w:val="24"/>
-          <w:lang w:val="en-US"/>
-        </w:rPr>
-      </w:pPr>
-      <w:r>
-        <w:rPr>
-          <w:rFonts w:ascii="Ubuntu Mono" w:hAnsi="Ubuntu Mono"/>
-          <w:sz w:val="24"/>
-          <w:szCs w:val="24"/>
-          <w:lang w:val="en-US"/>
-        </w:rPr>
-        <w:t>|+3:0:retreat</w:t>
-      </w:r>
-    </w:p>
-    <w:p>
-      <w:pPr>
-        <w:pStyle w:val="Normal"/>
-        <w:widowControl w:val="false"/>
-        <w:spacing w:lineRule="exact" w:line="200"/>
-        <w:jc w:val="both"/>
-        <w:rPr>
-          <w:rFonts w:ascii="Ubuntu Mono" w:hAnsi="Ubuntu Mono"/>
-          <w:sz w:val="24"/>
-          <w:szCs w:val="24"/>
-          <w:lang w:val="en-US"/>
-        </w:rPr>
-      </w:pPr>
-      <w:r>
-        <w:rPr>
-          <w:rFonts w:ascii="Ubuntu Mono" w:hAnsi="Ubuntu Mono"/>
-          <w:sz w:val="24"/>
-          <w:szCs w:val="24"/>
-          <w:lang w:val="en-US"/>
-        </w:rPr>
-        <w:t>||+5:3:0:attack</w:t>
-      </w:r>
-    </w:p>
-    <w:p>
-      <w:pPr>
-        <w:pStyle w:val="Normal"/>
-        <w:widowControl w:val="false"/>
-        <w:spacing w:lineRule="exact" w:line="200"/>
-        <w:jc w:val="both"/>
-        <w:rPr>
-          <w:rFonts w:ascii="Ubuntu Mono" w:hAnsi="Ubuntu Mono"/>
-          <w:sz w:val="24"/>
-          <w:szCs w:val="24"/>
-          <w:lang w:val="en-US"/>
-        </w:rPr>
-      </w:pPr>
-      <w:r>
-        <w:rPr>
-          <w:rFonts w:ascii="Ubuntu Mono" w:hAnsi="Ubuntu Mono"/>
-          <w:sz w:val="24"/>
-          <w:szCs w:val="24"/>
-          <w:lang w:val="en-US"/>
-        </w:rPr>
-        <w:t>||+1:3:0:retreat</w:t>
-      </w:r>
-    </w:p>
-    <w:p>
-      <w:pPr>
-        <w:pStyle w:val="Normal"/>
-        <w:widowControl w:val="false"/>
-        <w:spacing w:lineRule="exact" w:line="200"/>
-        <w:jc w:val="both"/>
-        <w:rPr>
-          <w:rFonts w:ascii="Ubuntu Mono" w:hAnsi="Ubuntu Mono"/>
-          <w:sz w:val="24"/>
-          <w:szCs w:val="24"/>
-          <w:lang w:val="en-US"/>
-        </w:rPr>
-      </w:pPr>
-      <w:r>
-        <w:rPr>
-          <w:rFonts w:ascii="Ubuntu Mono" w:hAnsi="Ubuntu Mono"/>
-          <w:sz w:val="24"/>
-          <w:szCs w:val="24"/>
-          <w:lang w:val="en-US"/>
-        </w:rPr>
-        <w:t>||+2:3:0:retreat</w:t>
-      </w:r>
-    </w:p>
-    <w:p>
-      <w:pPr>
-        <w:pStyle w:val="Normal"/>
-        <w:widowControl w:val="false"/>
-        <w:spacing w:lineRule="exact" w:line="200"/>
-        <w:jc w:val="both"/>
-        <w:rPr>
-          <w:rFonts w:ascii="Ubuntu Mono" w:hAnsi="Ubuntu Mono"/>
-          <w:sz w:val="24"/>
-          <w:szCs w:val="24"/>
-          <w:lang w:val="en-US"/>
-        </w:rPr>
-      </w:pPr>
-      <w:bookmarkStart w:id="1" w:name="__DdeLink__404_3346309262"/>
-      <w:bookmarkEnd w:id="1"/>
-      <w:r>
-        <w:rPr>
-          <w:rFonts w:ascii="Ubuntu Mono" w:hAnsi="Ubuntu Mono"/>
-          <w:sz w:val="24"/>
-          <w:szCs w:val="24"/>
-          <w:lang w:val="en-US"/>
-        </w:rPr>
-        <w:t>||+6:3:0:retreat</w:t>
-      </w:r>
-    </w:p>
-    <w:p>
-      <w:pPr>
-        <w:pStyle w:val="Normal"/>
-        <w:widowControl w:val="false"/>
-        <w:spacing w:lineRule="exact" w:line="200"/>
-        <w:jc w:val="both"/>
-        <w:rPr>
-          <w:rFonts w:ascii="FreeSerif" w:hAnsi="FreeSerif"/>
-          <w:sz w:val="24"/>
-          <w:szCs w:val="24"/>
-          <w:lang w:val="en-US"/>
-        </w:rPr>
-      </w:pPr>
-      <w:r>
-        <w:rPr>
-          <w:rFonts w:ascii="FreeSerif" w:hAnsi="FreeSerif"/>
-          <w:sz w:val="24"/>
-          <w:szCs w:val="24"/>
-          <w:lang w:val="en-US"/>
-        </w:rPr>
-      </w:r>
-    </w:p>
-    <w:p>
-      <w:pPr>
-        <w:pStyle w:val="Normal"/>
-        <w:widowControl w:val="false"/>
-        <w:spacing w:lineRule="exact" w:line="200"/>
-        <w:jc w:val="both"/>
-        <w:rPr>
-          <w:rFonts w:ascii="FreeSerif" w:hAnsi="FreeSerif"/>
-          <w:sz w:val="24"/>
-          <w:szCs w:val="24"/>
-          <w:lang w:val="en-US"/>
-        </w:rPr>
-      </w:pPr>
-      <w:r>
-        <w:rPr>
-          <w:rFonts w:ascii="FreeSerif" w:hAnsi="FreeSerif"/>
-          <w:sz w:val="24"/>
-          <w:szCs w:val="24"/>
-          <w:lang w:val="en-US"/>
-        </w:rPr>
-        <w:t xml:space="preserve">The above shows the message tree of node 4. To calculate node 4’s conclusion to either attack or retreat, it utilizes its message tree. </w:t>
-      </w:r>
-      <w:r>
-        <w:rPr>
-          <w:rFonts w:ascii="FreeSerif" w:hAnsi="FreeSerif"/>
-          <w:sz w:val="24"/>
-          <w:szCs w:val="24"/>
-          <w:lang w:val="en-US"/>
-        </w:rPr>
-        <w:t>At first, the algorithm calculates the command majority for each of the subtrees. The resulting tree is as follows:</w:t>
-      </w:r>
-    </w:p>
-    <w:p>
-      <w:pPr>
-        <w:pStyle w:val="Normal"/>
-        <w:widowControl w:val="false"/>
-        <w:spacing w:lineRule="exact" w:line="200"/>
-        <w:jc w:val="both"/>
-        <w:rPr>
-          <w:rFonts w:ascii="FreeSerif" w:hAnsi="FreeSerif"/>
-          <w:sz w:val="24"/>
-          <w:szCs w:val="24"/>
-          <w:lang w:val="en-US"/>
-        </w:rPr>
-      </w:pPr>
-      <w:r>
-        <w:rPr>
-          <w:rFonts w:ascii="FreeSerif" w:hAnsi="FreeSerif"/>
-          <w:sz w:val="24"/>
-          <w:szCs w:val="24"/>
-          <w:lang w:val="en-US"/>
-        </w:rPr>
-      </w:r>
-    </w:p>
-    <w:p>
-      <w:pPr>
-        <w:pStyle w:val="Normal"/>
-        <w:widowControl w:val="false"/>
-        <w:spacing w:lineRule="exact" w:line="200"/>
-        <w:jc w:val="both"/>
-        <w:rPr>
-          <w:rFonts w:ascii="Ubuntu Mono" w:hAnsi="Ubuntu Mono"/>
-          <w:sz w:val="24"/>
-          <w:szCs w:val="24"/>
-          <w:lang w:val="en-US"/>
-        </w:rPr>
-      </w:pPr>
-      <w:r>
-        <w:rPr>
-          <w:rFonts w:ascii="Ubuntu Mono" w:hAnsi="Ubuntu Mono"/>
-          <w:sz w:val="24"/>
-          <w:szCs w:val="24"/>
-          <w:lang w:val="en-US"/>
-        </w:rPr>
-        <w:t>#4</w:t>
-      </w:r>
-    </w:p>
-    <w:p>
-      <w:pPr>
-        <w:pStyle w:val="Normal"/>
-        <w:widowControl w:val="false"/>
-        <w:spacing w:lineRule="exact" w:line="200"/>
-        <w:jc w:val="both"/>
-        <w:rPr>
-          <w:rFonts w:ascii="Ubuntu Mono" w:hAnsi="Ubuntu Mono"/>
-          <w:sz w:val="24"/>
-          <w:szCs w:val="24"/>
-          <w:lang w:val="en-US"/>
-        </w:rPr>
-      </w:pPr>
-      <w:r>
-        <w:rPr>
-          <w:rFonts w:ascii="Ubuntu Mono" w:hAnsi="Ubuntu Mono"/>
-          <w:sz w:val="24"/>
-          <w:szCs w:val="24"/>
-          <w:lang w:val="en-US"/>
-        </w:rPr>
-        <w:t>+0:attack</w:t>
-      </w:r>
-    </w:p>
-    <w:p>
-      <w:pPr>
-        <w:pStyle w:val="Normal"/>
-        <w:widowControl w:val="false"/>
-        <w:spacing w:lineRule="exact" w:line="200"/>
-        <w:jc w:val="both"/>
-        <w:rPr>
-          <w:rFonts w:ascii="Ubuntu Mono" w:hAnsi="Ubuntu Mono"/>
-          <w:sz w:val="24"/>
-          <w:szCs w:val="24"/>
-          <w:lang w:val="en-US"/>
-        </w:rPr>
-      </w:pPr>
-      <w:r>
-        <w:rPr>
-          <w:rFonts w:ascii="Ubuntu Mono" w:hAnsi="Ubuntu Mono"/>
-          <w:sz w:val="24"/>
-          <w:szCs w:val="24"/>
-          <w:lang w:val="en-US"/>
-        </w:rPr>
-        <w:t>|+attack</w:t>
-      </w:r>
-    </w:p>
-    <w:p>
-      <w:pPr>
-        <w:pStyle w:val="Normal"/>
-        <w:widowControl w:val="false"/>
-        <w:spacing w:lineRule="exact" w:line="200"/>
-        <w:jc w:val="both"/>
-        <w:rPr>
-          <w:rFonts w:ascii="Ubuntu Mono" w:hAnsi="Ubuntu Mono"/>
-          <w:sz w:val="24"/>
-          <w:szCs w:val="24"/>
-          <w:lang w:val="en-US"/>
-        </w:rPr>
-      </w:pPr>
-      <w:r>
-        <w:rPr>
-          <w:rFonts w:ascii="Ubuntu Mono" w:hAnsi="Ubuntu Mono"/>
-          <w:sz w:val="24"/>
-          <w:szCs w:val="24"/>
-          <w:lang w:val="en-US"/>
-        </w:rPr>
         <w:t>|+retreat</w:t>
       </w:r>
     </w:p>
@@ -4381,75 +4347,6 @@
         <w:spacing w:lineRule="exact" w:line="200"/>
         <w:jc w:val="both"/>
         <w:rPr>
-          <w:rFonts w:ascii="Ubuntu Mono" w:hAnsi="Ubuntu Mono"/>
-          <w:sz w:val="24"/>
-          <w:szCs w:val="24"/>
-          <w:lang w:val="en-US"/>
-        </w:rPr>
-      </w:pPr>
-      <w:r>
-        <w:rPr>
-          <w:rFonts w:ascii="Ubuntu Mono" w:hAnsi="Ubuntu Mono"/>
-          <w:sz w:val="24"/>
-          <w:szCs w:val="24"/>
-          <w:lang w:val="en-US"/>
-        </w:rPr>
-        <w:t>|+retreat</w:t>
-      </w:r>
-    </w:p>
-    <w:p>
-      <w:pPr>
-        <w:pStyle w:val="Normal"/>
-        <w:widowControl w:val="false"/>
-        <w:spacing w:lineRule="exact" w:line="200"/>
-        <w:jc w:val="both"/>
-        <w:rPr>
-          <w:rFonts w:ascii="Ubuntu Mono" w:hAnsi="Ubuntu Mono"/>
-          <w:sz w:val="24"/>
-          <w:szCs w:val="24"/>
-          <w:lang w:val="en-US"/>
-        </w:rPr>
-      </w:pPr>
-      <w:r>
-        <w:rPr>
-          <w:rFonts w:ascii="Ubuntu Mono" w:hAnsi="Ubuntu Mono"/>
-          <w:sz w:val="24"/>
-          <w:szCs w:val="24"/>
-          <w:lang w:val="en-US"/>
-        </w:rPr>
-        <w:t>|+retreat</w:t>
-      </w:r>
-    </w:p>
-    <w:p>
-      <w:pPr>
-        <w:pStyle w:val="Normal"/>
-        <w:widowControl w:val="false"/>
-        <w:spacing w:lineRule="exact" w:line="200"/>
-        <w:jc w:val="both"/>
-        <w:rPr>
-          <w:rFonts w:ascii="Ubuntu Mono" w:hAnsi="Ubuntu Mono"/>
-          <w:sz w:val="24"/>
-          <w:szCs w:val="24"/>
-          <w:lang w:val="en-US"/>
-        </w:rPr>
-      </w:pPr>
-      <w:r>
-        <w:rPr>
-          <w:rFonts w:ascii="Ubuntu Mono" w:hAnsi="Ubuntu Mono"/>
-          <w:sz w:val="24"/>
-          <w:szCs w:val="24"/>
-          <w:lang w:val="en-US"/>
-        </w:rPr>
-        <w:t>|+retreat</w:t>
-      </w:r>
-    </w:p>
-    <w:p>
-      <w:pPr>
-        <w:pStyle w:val="Normal"/>
-        <w:widowControl w:val="false"/>
-        <w:spacing w:lineRule="exact" w:line="200"/>
-        <w:jc w:val="both"/>
-        <w:rPr>
           <w:rFonts w:ascii="FreeSerif" w:hAnsi="FreeSerif"/>
           <w:sz w:val="24"/>
           <w:szCs w:val="24"/>
@@ -4554,7 +4451,7 @@
           <w:lang w:val="en-US"/>
         </w:rPr>
         <w:drawing>
-          <wp:anchor behindDoc="0" distT="0" distB="0" distL="0" distR="0" simplePos="0" locked="0" layoutInCell="1" allowOverlap="1" relativeHeight="24">
+          <wp:anchor behindDoc="0" distT="0" distB="0" distL="0" distR="0" simplePos="0" locked="0" layoutInCell="1" allowOverlap="1" relativeHeight="11">
             <wp:simplePos x="0" y="0"/>
             <wp:positionH relativeFrom="column">
               <wp:posOffset>1469390</wp:posOffset>
@@ -5320,14 +5217,14 @@
           <w:tab w:val="left" w:pos="580" w:leader="none"/>
         </w:tabs>
         <w:suppressAutoHyphens w:val="false"/>
-        <w:overflowPunct w:val="false"/>
+        <w:overflowPunct w:val="true"/>
         <w:spacing w:lineRule="auto" w:line="264"/>
         <w:ind w:right="120" w:hanging="0"/>
         <w:jc w:val="both"/>
         <w:rPr/>
       </w:pPr>
-      <w:bookmarkStart w:id="2" w:name="_GoBack"/>
-      <w:bookmarkEnd w:id="2"/>
+      <w:bookmarkStart w:id="1" w:name="_GoBack"/>
+      <w:bookmarkEnd w:id="1"/>
       <w:r>
         <w:rPr>
           <w:rFonts w:cs="Arial" w:ascii="FreeSerif" w:hAnsi="FreeSerif"/>
@@ -5354,7 +5251,7 @@
           <w:tab w:val="left" w:pos="580" w:leader="none"/>
         </w:tabs>
         <w:suppressAutoHyphens w:val="false"/>
-        <w:overflowPunct w:val="false"/>
+        <w:overflowPunct w:val="true"/>
         <w:spacing w:lineRule="auto" w:line="264"/>
         <w:ind w:right="120" w:hanging="0"/>
         <w:jc w:val="both"/>
@@ -5377,7 +5274,7 @@
         <w:pStyle w:val="Normal"/>
         <w:widowControl w:val="false"/>
         <w:suppressAutoHyphens w:val="false"/>
-        <w:overflowPunct w:val="false"/>
+        <w:overflowPunct w:val="true"/>
         <w:spacing w:lineRule="auto" w:line="264"/>
         <w:ind w:right="120" w:hanging="0"/>
         <w:jc w:val="both"/>
@@ -5400,7 +5297,7 @@
         <w:pStyle w:val="Normal"/>
         <w:widowControl w:val="false"/>
         <w:suppressAutoHyphens w:val="false"/>
-        <w:overflowPunct w:val="false"/>
+        <w:overflowPunct w:val="true"/>
         <w:jc w:val="both"/>
         <w:rPr>
           <w:rFonts w:ascii="FreeSerif" w:hAnsi="FreeSerif" w:cs="Arial"/>
@@ -5427,7 +5324,7 @@
                 <wp:positionV relativeFrom="paragraph">
                   <wp:posOffset>-9525</wp:posOffset>
                 </wp:positionV>
-                <wp:extent cx="1457960" cy="3717925"/>
+                <wp:extent cx="1458595" cy="3718560"/>
                 <wp:effectExtent l="0" t="0" r="0" b="0"/>
                 <wp:wrapSquare wrapText="largest"/>
                 <wp:docPr id="14" name="Frame6"/>
@@ -5438,7 +5335,7 @@
                       <wps:spPr>
                         <a:xfrm>
                           <a:off x="0" y="0"/>
-                          <a:ext cx="1457280" cy="3717360"/>
+                          <a:ext cx="1458000" cy="3718080"/>
                         </a:xfrm>
                         <a:prstGeom prst="rect">
                           <a:avLst/>
@@ -5460,14 +5357,10 @@
                             <w:pPr>
                               <w:pStyle w:val="Figure"/>
                               <w:spacing w:before="120" w:after="120"/>
-                              <w:rPr>
-                                <w:color w:val="auto"/>
-                              </w:rPr>
+                              <w:rPr/>
                             </w:pPr>
                             <w:r>
-                              <w:rPr>
-                                <w:color w:val="auto"/>
-                              </w:rPr>
+                              <w:rPr/>
                               <w:drawing>
                                 <wp:inline distT="0" distB="0" distL="0" distR="0">
                                   <wp:extent cx="1457325" cy="3257550"/>
@@ -5509,19 +5402,19 @@
                             <w:r>
                               <w:rPr>
                                 <w:vanish/>
-                                <w:color w:val="auto"/>
+                                <w:color w:val="00000A"/>
                               </w:rPr>
                               <w:br/>
                             </w:r>
                             <w:r>
                               <w:rPr>
-                                <w:color w:val="auto"/>
+                                <w:color w:val="00000A"/>
                               </w:rPr>
                               <w:t xml:space="preserve">Figure </w:t>
                             </w:r>
                             <w:r>
                               <w:rPr>
-                                <w:color w:val="auto"/>
+                                <w:color w:val="00000A"/>
                               </w:rPr>
                               <w:fldChar w:fldCharType="begin"/>
                             </w:r>
@@ -5539,9 +5432,15 @@
                             </w:r>
                             <w:r>
                               <w:rPr>
-                                <w:color w:val="auto"/>
+                                <w:color w:val="00000A"/>
                               </w:rPr>
-                              <w:t>: caption here *****</w:t>
+                              <w:t xml:space="preserve">: </w:t>
+                            </w:r>
+                            <w:r>
+                              <w:rPr>
+                                <w:color w:val="00000A"/>
+                              </w:rPr>
+                              <w:t>Impossibility of Agreement.</w:t>
                             </w:r>
                           </w:p>
                         </w:txbxContent>
@@ -5557,7 +5456,7 @@
           </mc:Choice>
           <mc:Fallback>
             <w:pict>
-              <v:rect id="shape_0" ID="Frame6" stroked="f" style="position:absolute;margin-left:17.35pt;margin-top:-0.75pt;width:114.7pt;height:292.65pt">
+              <v:rect id="shape_0" ID="Frame6" stroked="f" style="position:absolute;margin-left:17.35pt;margin-top:-0.75pt;width:114.75pt;height:292.7pt">
                 <w10:wrap type="square"/>
                 <v:fill o:detectmouseclick="t" on="false"/>
                 <v:stroke color="#3465a4" joinstyle="round" endcap="flat"/>
@@ -5567,14 +5466,10 @@
                       <w:pPr>
                         <w:pStyle w:val="Figure"/>
                         <w:spacing w:before="120" w:after="120"/>
-                        <w:rPr>
-                          <w:color w:val="auto"/>
-                        </w:rPr>
+                        <w:rPr/>
                       </w:pPr>
                       <w:r>
-                        <w:rPr>
-                          <w:color w:val="auto"/>
-                        </w:rPr>
+                        <w:rPr/>
                         <w:drawing>
                           <wp:inline distT="0" distB="0" distL="0" distR="0">
                             <wp:extent cx="1457325" cy="3257550"/>
@@ -5616,19 +5511,19 @@
                       <w:r>
                         <w:rPr>
                           <w:vanish/>
-                          <w:color w:val="auto"/>
+                          <w:color w:val="00000A"/>
                         </w:rPr>
                         <w:br/>
                       </w:r>
                       <w:r>
                         <w:rPr>
-                          <w:color w:val="auto"/>
+                          <w:color w:val="00000A"/>
                         </w:rPr>
                         <w:t xml:space="preserve">Figure </w:t>
                       </w:r>
                       <w:r>
                         <w:rPr>
-                          <w:color w:val="auto"/>
+                          <w:color w:val="00000A"/>
                         </w:rPr>
                         <w:fldChar w:fldCharType="begin"/>
                       </w:r>
@@ -5646,9 +5541,15 @@
                       </w:r>
                       <w:r>
                         <w:rPr>
-                          <w:color w:val="auto"/>
+                          <w:color w:val="00000A"/>
                         </w:rPr>
-                        <w:t>: caption here *****</w:t>
+                        <w:t xml:space="preserve">: </w:t>
+                      </w:r>
+                      <w:r>
+                        <w:rPr>
+                          <w:color w:val="00000A"/>
+                        </w:rPr>
+                        <w:t>Impossibility of Agreement.</w:t>
                       </w:r>
                     </w:p>
                   </w:txbxContent>
@@ -5664,7 +5565,7 @@
         <w:pStyle w:val="Normal"/>
         <w:widowControl w:val="false"/>
         <w:suppressAutoHyphens w:val="false"/>
-        <w:overflowPunct w:val="false"/>
+        <w:overflowPunct w:val="true"/>
         <w:jc w:val="both"/>
         <w:rPr/>
       </w:pPr>
@@ -5683,7 +5584,7 @@
         <w:pStyle w:val="Normal"/>
         <w:widowControl w:val="false"/>
         <w:suppressAutoHyphens w:val="false"/>
-        <w:overflowPunct w:val="false"/>
+        <w:overflowPunct w:val="true"/>
         <w:jc w:val="both"/>
         <w:rPr/>
       </w:pPr>
@@ -5702,7 +5603,7 @@
         <w:pStyle w:val="Normal"/>
         <w:widowControl w:val="false"/>
         <w:suppressAutoHyphens w:val="false"/>
-        <w:overflowPunct w:val="false"/>
+        <w:overflowPunct w:val="true"/>
         <w:jc w:val="both"/>
         <w:rPr>
           <w:rFonts w:ascii="FreeSerif" w:hAnsi="FreeSerif" w:cs="Arial"/>
@@ -5725,7 +5626,7 @@
         <w:pStyle w:val="Normal"/>
         <w:widowControl w:val="false"/>
         <w:suppressAutoHyphens w:val="false"/>
-        <w:overflowPunct w:val="false"/>
+        <w:overflowPunct w:val="true"/>
         <w:jc w:val="both"/>
         <w:rPr>
           <w:rFonts w:ascii="FreeSerif" w:hAnsi="FreeSerif" w:cs="Arial"/>
@@ -5748,7 +5649,7 @@
         <w:pStyle w:val="Normal"/>
         <w:widowControl w:val="false"/>
         <w:suppressAutoHyphens w:val="false"/>
-        <w:overflowPunct w:val="false"/>
+        <w:overflowPunct w:val="true"/>
         <w:jc w:val="both"/>
         <w:rPr/>
       </w:pPr>
@@ -5907,8 +5808,8 @@
         <w:jc w:val="both"/>
         <w:rPr/>
       </w:pPr>
-      <w:bookmarkStart w:id="3" w:name="_Hlk502906581"/>
-      <w:bookmarkEnd w:id="3"/>
+      <w:bookmarkStart w:id="2" w:name="_Hlk502906581"/>
+      <w:bookmarkEnd w:id="2"/>
       <w:r>
         <w:rPr>
           <w:rFonts w:cs="Arial" w:ascii="FreeSerif" w:hAnsi="FreeSerif"/>
@@ -5929,7 +5830,7 @@
           <w:ilvl w:val="0"/>
           <w:numId w:val="0"/>
         </w:numPr>
-        <w:overflowPunct w:val="false"/>
+        <w:overflowPunct w:val="true"/>
         <w:spacing w:lineRule="auto" w:line="259"/>
         <w:ind w:left="720" w:right="120" w:hanging="0"/>
         <w:jc w:val="both"/>
@@ -5955,7 +5856,7 @@
           <w:ilvl w:val="0"/>
           <w:numId w:val="0"/>
         </w:numPr>
-        <w:overflowPunct w:val="false"/>
+        <w:overflowPunct w:val="true"/>
         <w:spacing w:lineRule="auto" w:line="259"/>
         <w:ind w:left="720" w:right="120" w:hanging="0"/>
         <w:jc w:val="both"/>
@@ -5981,7 +5882,7 @@
           <w:ilvl w:val="0"/>
           <w:numId w:val="3"/>
         </w:numPr>
-        <w:overflowPunct w:val="false"/>
+        <w:overflowPunct w:val="true"/>
         <w:spacing w:lineRule="auto" w:line="259"/>
         <w:jc w:val="both"/>
         <w:rPr/>
@@ -6006,7 +5907,7 @@
           <w:ilvl w:val="0"/>
           <w:numId w:val="3"/>
         </w:numPr>
-        <w:overflowPunct w:val="false"/>
+        <w:overflowPunct w:val="true"/>
         <w:spacing w:lineRule="auto" w:line="259"/>
         <w:jc w:val="both"/>
         <w:rPr/>
@@ -6031,7 +5932,7 @@
           <w:ilvl w:val="0"/>
           <w:numId w:val="0"/>
         </w:numPr>
-        <w:overflowPunct w:val="false"/>
+        <w:overflowPunct w:val="true"/>
         <w:spacing w:lineRule="auto" w:line="259"/>
         <w:ind w:left="1440" w:hanging="0"/>
         <w:jc w:val="both"/>
@@ -6046,7 +5947,14 @@
         </w:rPr>
       </w:pPr>
       <w:r>
-        <w:rPr/>
+        <w:rPr>
+          <w:rFonts w:cs="Arial" w:ascii="FreeSerif" w:hAnsi="FreeSerif"/>
+          <w:b w:val="false"/>
+          <w:bCs w:val="false"/>
+          <w:sz w:val="24"/>
+          <w:szCs w:val="24"/>
+          <w:lang w:val="en-US"/>
+        </w:rPr>
       </w:r>
     </w:p>
     <w:p>
@@ -6057,7 +5965,7 @@
           <w:ilvl w:val="0"/>
           <w:numId w:val="0"/>
         </w:numPr>
-        <w:overflowPunct w:val="false"/>
+        <w:overflowPunct w:val="true"/>
         <w:spacing w:lineRule="auto" w:line="259"/>
         <w:ind w:left="720" w:hanging="0"/>
         <w:jc w:val="both"/>
@@ -6083,20 +5991,22 @@
           <w:ilvl w:val="0"/>
           <w:numId w:val="0"/>
         </w:numPr>
-        <w:overflowPunct w:val="false"/>
+        <w:overflowPunct w:val="true"/>
         <w:spacing w:lineRule="auto" w:line="259"/>
-        <w:ind w:left="720" w:right="120" w:hanging="0"/>
-        <w:jc w:val="both"/>
+        <w:ind w:hanging="0"/>
+        <w:jc w:val="both"/>
+        <w:rPr>
+          <w:rFonts w:ascii="FreeSerif" w:hAnsi="FreeSerif" w:cs="Arial"/>
+          <w:b w:val="false"/>
+          <w:b w:val="false"/>
+          <w:bCs w:val="false"/>
+          <w:sz w:val="24"/>
+          <w:szCs w:val="24"/>
+          <w:lang w:val="en-US"/>
+        </w:rPr>
+      </w:pPr>
+      <w:r>
         <w:rPr/>
-      </w:pPr>
-      <w:r>
-        <w:rPr>
-          <w:rFonts w:cs="Arial" w:ascii="FreeSerif" w:hAnsi="FreeSerif"/>
-          <w:sz w:val="24"/>
-          <w:szCs w:val="24"/>
-          <w:lang w:val="en-US"/>
-        </w:rPr>
-        <w:t>Second scenario will prevent deadlocks because each object is locked by only one transaction for certain time interval, after which the lock is free, and another transaction takes the lock.</w:t>
       </w:r>
     </w:p>
     <w:p>
@@ -6107,7 +6017,31 @@
           <w:ilvl w:val="0"/>
           <w:numId w:val="0"/>
         </w:numPr>
-        <w:overflowPunct w:val="false"/>
+        <w:overflowPunct w:val="true"/>
+        <w:spacing w:lineRule="auto" w:line="259"/>
+        <w:ind w:left="720" w:right="120" w:hanging="0"/>
+        <w:jc w:val="both"/>
+        <w:rPr/>
+      </w:pPr>
+      <w:r>
+        <w:rPr>
+          <w:rFonts w:cs="Arial" w:ascii="FreeSerif" w:hAnsi="FreeSerif"/>
+          <w:sz w:val="24"/>
+          <w:szCs w:val="24"/>
+          <w:lang w:val="en-US"/>
+        </w:rPr>
+        <w:t>Second scenario will prevent deadlocks because each object is locked by only one transaction for certain time interval, after which the lock is free, and another transaction takes the lock.</w:t>
+      </w:r>
+    </w:p>
+    <w:p>
+      <w:pPr>
+        <w:pStyle w:val="ListParagraph"/>
+        <w:widowControl w:val="false"/>
+        <w:numPr>
+          <w:ilvl w:val="0"/>
+          <w:numId w:val="0"/>
+        </w:numPr>
+        <w:overflowPunct w:val="true"/>
         <w:spacing w:lineRule="auto" w:line="259"/>
         <w:ind w:left="720" w:right="120" w:hanging="0"/>
         <w:jc w:val="both"/>
@@ -6187,7 +6121,7 @@
           <w:ilvl w:val="0"/>
           <w:numId w:val="0"/>
         </w:numPr>
-        <w:overflowPunct w:val="false"/>
+        <w:overflowPunct w:val="true"/>
         <w:spacing w:lineRule="auto" w:line="259"/>
         <w:ind w:left="720" w:right="120" w:hanging="0"/>
         <w:jc w:val="both"/>
@@ -6211,7 +6145,7 @@
           <w:ilvl w:val="0"/>
           <w:numId w:val="0"/>
         </w:numPr>
-        <w:overflowPunct w:val="false"/>
+        <w:overflowPunct w:val="true"/>
         <w:spacing w:lineRule="auto" w:line="259"/>
         <w:ind w:left="720" w:right="120" w:hanging="0"/>
         <w:jc w:val="both"/>
@@ -6240,7 +6174,7 @@
           <w:ilvl w:val="0"/>
           <w:numId w:val="0"/>
         </w:numPr>
-        <w:overflowPunct w:val="false"/>
+        <w:overflowPunct w:val="true"/>
         <w:spacing w:lineRule="auto" w:line="259"/>
         <w:ind w:left="720" w:right="120" w:hanging="0"/>
         <w:jc w:val="both"/>
@@ -6269,7 +6203,7 @@
           <w:ilvl w:val="0"/>
           <w:numId w:val="0"/>
         </w:numPr>
-        <w:overflowPunct w:val="false"/>
+        <w:overflowPunct w:val="true"/>
         <w:spacing w:lineRule="auto" w:line="259"/>
         <w:ind w:left="720" w:right="120" w:hanging="0"/>
         <w:jc w:val="both"/>
@@ -6298,7 +6232,7 @@
           <w:ilvl w:val="0"/>
           <w:numId w:val="0"/>
         </w:numPr>
-        <w:overflowPunct w:val="false"/>
+        <w:overflowPunct w:val="true"/>
         <w:spacing w:lineRule="auto" w:line="259"/>
         <w:ind w:left="720" w:right="120" w:hanging="0"/>
         <w:jc w:val="both"/>
@@ -6327,7 +6261,7 @@
           <w:ilvl w:val="0"/>
           <w:numId w:val="0"/>
         </w:numPr>
-        <w:overflowPunct w:val="false"/>
+        <w:overflowPunct w:val="true"/>
         <w:spacing w:lineRule="auto" w:line="259"/>
         <w:ind w:left="720" w:right="120" w:hanging="0"/>
         <w:jc w:val="both"/>
@@ -6356,7 +6290,7 @@
           <w:ilvl w:val="0"/>
           <w:numId w:val="0"/>
         </w:numPr>
-        <w:overflowPunct w:val="false"/>
+        <w:overflowPunct w:val="true"/>
         <w:spacing w:lineRule="auto" w:line="259"/>
         <w:ind w:left="720" w:right="120" w:hanging="0"/>
         <w:jc w:val="both"/>
@@ -6382,7 +6316,25 @@
           <w:ilvl w:val="0"/>
           <w:numId w:val="0"/>
         </w:numPr>
-        <w:overflowPunct w:val="false"/>
+        <w:overflowPunct w:val="true"/>
+        <w:spacing w:lineRule="auto" w:line="259"/>
+        <w:ind w:left="720" w:right="120" w:hanging="0"/>
+        <w:jc w:val="both"/>
+        <w:rPr/>
+      </w:pPr>
+      <w:r>
+        <w:rPr/>
+      </w:r>
+    </w:p>
+    <w:p>
+      <w:pPr>
+        <w:pStyle w:val="ListParagraph"/>
+        <w:widowControl w:val="false"/>
+        <w:numPr>
+          <w:ilvl w:val="0"/>
+          <w:numId w:val="0"/>
+        </w:numPr>
+        <w:overflowPunct w:val="true"/>
         <w:spacing w:lineRule="auto" w:line="259"/>
         <w:ind w:left="720" w:right="120" w:hanging="0"/>
         <w:jc w:val="both"/>
@@ -6397,7 +6349,813 @@
           <w:szCs w:val="24"/>
           <w:lang w:val="en-US"/>
         </w:rPr>
+        <w:t>(a)</w:t>
+      </w:r>
+    </w:p>
+    <w:p>
+      <w:pPr>
+        <w:pStyle w:val="ListParagraph"/>
+        <w:widowControl w:val="false"/>
+        <w:numPr>
+          <w:ilvl w:val="0"/>
+          <w:numId w:val="0"/>
+        </w:numPr>
+        <w:overflowPunct w:val="true"/>
+        <w:spacing w:lineRule="auto" w:line="259"/>
+        <w:ind w:left="720" w:right="120" w:hanging="0"/>
+        <w:jc w:val="both"/>
+        <w:rPr/>
+      </w:pPr>
+      <w:r>
+        <w:rPr>
+          <w:rFonts w:cs="Arial" w:ascii="FreeSerif" w:hAnsi="FreeSerif"/>
+          <w:b w:val="false"/>
+          <w:bCs w:val="false"/>
+          <w:sz w:val="24"/>
+          <w:szCs w:val="24"/>
+          <w:lang w:val="en-US"/>
+        </w:rPr>
         <w:t>Time stamp ordering corresponds to appending each transaction with a time stamp. Scheduler that rearranges the execution of possible transactions based on the Lamport time stamp. A drawback of this approach can be loop within time stamp labels. Let H be a set of transactions:</w:t>
+      </w:r>
+    </w:p>
+    <w:p>
+      <w:pPr>
+        <w:pStyle w:val="ListParagraph"/>
+        <w:widowControl w:val="false"/>
+        <w:numPr>
+          <w:ilvl w:val="0"/>
+          <w:numId w:val="4"/>
+        </w:numPr>
+        <w:overflowPunct w:val="true"/>
+        <w:spacing w:lineRule="auto" w:line="259"/>
+        <w:jc w:val="both"/>
+        <w:rPr/>
+      </w:pPr>
+      <w:r>
+        <w:rPr>
+          <w:rFonts w:cs="Arial" w:ascii="FreeSerif" w:hAnsi="FreeSerif"/>
+          <w:b w:val="false"/>
+          <w:bCs w:val="false"/>
+          <w:sz w:val="24"/>
+          <w:szCs w:val="24"/>
+          <w:lang w:val="en-US"/>
+        </w:rPr>
+        <w:t>T1(a)</w:t>
+      </w:r>
+    </w:p>
+    <w:p>
+      <w:pPr>
+        <w:pStyle w:val="ListParagraph"/>
+        <w:widowControl w:val="false"/>
+        <w:numPr>
+          <w:ilvl w:val="0"/>
+          <w:numId w:val="4"/>
+        </w:numPr>
+        <w:overflowPunct w:val="true"/>
+        <w:spacing w:lineRule="auto" w:line="259"/>
+        <w:jc w:val="both"/>
+        <w:rPr/>
+      </w:pPr>
+      <w:r>
+        <w:rPr>
+          <w:rFonts w:cs="Arial" w:ascii="FreeSerif" w:hAnsi="FreeSerif"/>
+          <w:b w:val="false"/>
+          <w:bCs w:val="false"/>
+          <w:sz w:val="24"/>
+          <w:szCs w:val="24"/>
+          <w:lang w:val="en-US"/>
+        </w:rPr>
+        <w:t>T2(b)</w:t>
+      </w:r>
+    </w:p>
+    <w:p>
+      <w:pPr>
+        <w:pStyle w:val="ListParagraph"/>
+        <w:widowControl w:val="false"/>
+        <w:numPr>
+          <w:ilvl w:val="0"/>
+          <w:numId w:val="4"/>
+        </w:numPr>
+        <w:overflowPunct w:val="true"/>
+        <w:spacing w:lineRule="auto" w:line="259"/>
+        <w:jc w:val="both"/>
+        <w:rPr/>
+      </w:pPr>
+      <w:r>
+        <w:rPr>
+          <w:rFonts w:cs="Arial" w:ascii="FreeSerif" w:hAnsi="FreeSerif"/>
+          <w:b w:val="false"/>
+          <w:bCs w:val="false"/>
+          <w:sz w:val="24"/>
+          <w:szCs w:val="24"/>
+          <w:lang w:val="en-US"/>
+        </w:rPr>
+        <w:t>T3(c)</w:t>
+      </w:r>
+    </w:p>
+    <w:p>
+      <w:pPr>
+        <w:pStyle w:val="ListParagraph"/>
+        <w:widowControl w:val="false"/>
+        <w:numPr>
+          <w:ilvl w:val="0"/>
+          <w:numId w:val="0"/>
+        </w:numPr>
+        <w:overflowPunct w:val="true"/>
+        <w:spacing w:lineRule="auto" w:line="259"/>
+        <w:ind w:left="720" w:right="120" w:hanging="0"/>
+        <w:jc w:val="both"/>
+        <w:rPr/>
+      </w:pPr>
+      <w:r>
+        <w:rPr>
+          <w:rFonts w:cs="Arial" w:ascii="FreeSerif" w:hAnsi="FreeSerif"/>
+          <w:b w:val="false"/>
+          <w:bCs w:val="false"/>
+          <w:sz w:val="24"/>
+          <w:szCs w:val="24"/>
+          <w:lang w:val="en-US"/>
+        </w:rPr>
+        <w:t xml:space="preserve">Where a,b,c are the Lamport clock stamps. The problem arises if a,b and c are temporally dependent as a loop. Lamport clocks satisfy the following : if a &lt; b and b &lt; c then a &lt; c. In distributed computing, As a result of delays in channels and channel overtaking, there can be a situation in which c is performed before a if scheduler is unaware of T1(a). </w:t>
+      </w:r>
+    </w:p>
+    <w:p>
+      <w:pPr>
+        <w:pStyle w:val="ListParagraph"/>
+        <w:widowControl w:val="false"/>
+        <w:numPr>
+          <w:ilvl w:val="0"/>
+          <w:numId w:val="0"/>
+        </w:numPr>
+        <w:overflowPunct w:val="true"/>
+        <w:spacing w:lineRule="auto" w:line="259"/>
+        <w:ind w:left="720" w:right="120" w:hanging="0"/>
+        <w:jc w:val="both"/>
+        <w:rPr/>
+      </w:pPr>
+      <w:r>
+        <w:rPr>
+          <w:rFonts w:cs="Arial" w:ascii="FreeSerif" w:hAnsi="FreeSerif"/>
+          <w:b w:val="false"/>
+          <w:bCs w:val="false"/>
+          <w:sz w:val="24"/>
+          <w:szCs w:val="24"/>
+          <w:lang w:val="en-US"/>
+        </w:rPr>
+        <w:t>Another problem for time stamp ordering is having multiple transactions with same time stamps.</w:t>
+      </w:r>
+    </w:p>
+    <w:p>
+      <w:pPr>
+        <w:pStyle w:val="ListParagraph"/>
+        <w:widowControl w:val="false"/>
+        <w:numPr>
+          <w:ilvl w:val="0"/>
+          <w:numId w:val="0"/>
+        </w:numPr>
+        <w:overflowPunct w:val="true"/>
+        <w:spacing w:lineRule="auto" w:line="259"/>
+        <w:ind w:left="720" w:right="120" w:hanging="0"/>
+        <w:jc w:val="both"/>
+        <w:rPr>
+          <w:rFonts w:cs="Arial"/>
+          <w:b w:val="false"/>
+          <w:b w:val="false"/>
+          <w:bCs w:val="false"/>
+          <w:lang w:val="en-US"/>
+        </w:rPr>
+      </w:pPr>
+      <w:r>
+        <w:rPr>
+          <w:rFonts w:cs="Arial"/>
+          <w:b w:val="false"/>
+          <w:bCs w:val="false"/>
+          <w:lang w:val="en-US"/>
+        </w:rPr>
+        <w:drawing>
+          <wp:anchor behindDoc="0" distT="0" distB="0" distL="0" distR="0" simplePos="0" locked="0" layoutInCell="1" allowOverlap="1" relativeHeight="25">
+            <wp:simplePos x="0" y="0"/>
+            <wp:positionH relativeFrom="column">
+              <wp:align>center</wp:align>
+            </wp:positionH>
+            <wp:positionV relativeFrom="paragraph">
+              <wp:posOffset>635</wp:posOffset>
+            </wp:positionV>
+            <wp:extent cx="3150235" cy="2377440"/>
+            <wp:effectExtent l="0" t="0" r="0" b="0"/>
+            <wp:wrapSquare wrapText="largest"/>
+            <wp:docPr id="19" name="Image11" descr=""/>
+            <wp:cNvGraphicFramePr>
+              <a:graphicFrameLocks xmlns:a="http://schemas.openxmlformats.org/drawingml/2006/main" noChangeAspect="1"/>
+            </wp:cNvGraphicFramePr>
+            <a:graphic xmlns:a="http://schemas.openxmlformats.org/drawingml/2006/main">
+              <a:graphicData uri="http://schemas.openxmlformats.org/drawingml/2006/picture">
+                <pic:pic xmlns:pic="http://schemas.openxmlformats.org/drawingml/2006/picture">
+                  <pic:nvPicPr>
+                    <pic:cNvPr id="19" name="Image11" descr=""/>
+                    <pic:cNvPicPr>
+                      <a:picLocks noChangeAspect="1" noChangeArrowheads="1"/>
+                    </pic:cNvPicPr>
+                  </pic:nvPicPr>
+                  <pic:blipFill>
+                    <a:blip r:embed="rId11"/>
+                    <a:stretch>
+                      <a:fillRect/>
+                    </a:stretch>
+                  </pic:blipFill>
+                  <pic:spPr bwMode="auto">
+                    <a:xfrm>
+                      <a:off x="0" y="0"/>
+                      <a:ext cx="3150235" cy="2377440"/>
+                    </a:xfrm>
+                    <a:prstGeom prst="rect">
+                      <a:avLst/>
+                    </a:prstGeom>
+                  </pic:spPr>
+                </pic:pic>
+              </a:graphicData>
+            </a:graphic>
+          </wp:anchor>
+        </w:drawing>
+      </w:r>
+    </w:p>
+    <w:p>
+      <w:pPr>
+        <w:pStyle w:val="ListParagraph"/>
+        <w:widowControl w:val="false"/>
+        <w:numPr>
+          <w:ilvl w:val="0"/>
+          <w:numId w:val="0"/>
+        </w:numPr>
+        <w:overflowPunct w:val="true"/>
+        <w:spacing w:lineRule="auto" w:line="259"/>
+        <w:ind w:left="720" w:right="120" w:hanging="0"/>
+        <w:jc w:val="both"/>
+        <w:rPr>
+          <w:rFonts w:cs="Arial"/>
+          <w:b w:val="false"/>
+          <w:b w:val="false"/>
+          <w:bCs w:val="false"/>
+          <w:lang w:val="en-US"/>
+        </w:rPr>
+      </w:pPr>
+      <w:r>
+        <w:rPr>
+          <w:rFonts w:cs="Arial"/>
+          <w:b w:val="false"/>
+          <w:bCs w:val="false"/>
+          <w:lang w:val="en-US"/>
+        </w:rPr>
+      </w:r>
+    </w:p>
+    <w:p>
+      <w:pPr>
+        <w:pStyle w:val="ListParagraph"/>
+        <w:widowControl w:val="false"/>
+        <w:numPr>
+          <w:ilvl w:val="0"/>
+          <w:numId w:val="0"/>
+        </w:numPr>
+        <w:overflowPunct w:val="true"/>
+        <w:spacing w:lineRule="auto" w:line="259"/>
+        <w:ind w:left="720" w:right="120" w:hanging="0"/>
+        <w:jc w:val="both"/>
+        <w:rPr>
+          <w:rFonts w:cs="Arial"/>
+          <w:b w:val="false"/>
+          <w:b w:val="false"/>
+          <w:bCs w:val="false"/>
+          <w:lang w:val="en-US"/>
+        </w:rPr>
+      </w:pPr>
+      <w:r>
+        <w:rPr>
+          <w:rFonts w:cs="Arial"/>
+          <w:b w:val="false"/>
+          <w:bCs w:val="false"/>
+          <w:lang w:val="en-US"/>
+        </w:rPr>
+      </w:r>
+    </w:p>
+    <w:p>
+      <w:pPr>
+        <w:pStyle w:val="ListParagraph"/>
+        <w:widowControl w:val="false"/>
+        <w:numPr>
+          <w:ilvl w:val="0"/>
+          <w:numId w:val="0"/>
+        </w:numPr>
+        <w:overflowPunct w:val="true"/>
+        <w:spacing w:lineRule="auto" w:line="259"/>
+        <w:ind w:left="720" w:right="120" w:hanging="0"/>
+        <w:jc w:val="both"/>
+        <w:rPr>
+          <w:rFonts w:cs="Arial"/>
+          <w:b w:val="false"/>
+          <w:b w:val="false"/>
+          <w:bCs w:val="false"/>
+          <w:lang w:val="en-US"/>
+        </w:rPr>
+      </w:pPr>
+      <w:r>
+        <w:rPr>
+          <w:rFonts w:cs="Arial"/>
+          <w:b w:val="false"/>
+          <w:bCs w:val="false"/>
+          <w:lang w:val="en-US"/>
+        </w:rPr>
+      </w:r>
+    </w:p>
+    <w:p>
+      <w:pPr>
+        <w:pStyle w:val="ListParagraph"/>
+        <w:widowControl w:val="false"/>
+        <w:numPr>
+          <w:ilvl w:val="0"/>
+          <w:numId w:val="0"/>
+        </w:numPr>
+        <w:overflowPunct w:val="true"/>
+        <w:spacing w:lineRule="auto" w:line="259"/>
+        <w:ind w:left="720" w:right="120" w:hanging="0"/>
+        <w:jc w:val="both"/>
+        <w:rPr>
+          <w:rFonts w:cs="Arial"/>
+          <w:b w:val="false"/>
+          <w:b w:val="false"/>
+          <w:bCs w:val="false"/>
+          <w:lang w:val="en-US"/>
+        </w:rPr>
+      </w:pPr>
+      <w:r>
+        <w:rPr>
+          <w:rFonts w:cs="Arial"/>
+          <w:b w:val="false"/>
+          <w:bCs w:val="false"/>
+          <w:lang w:val="en-US"/>
+        </w:rPr>
+      </w:r>
+    </w:p>
+    <w:p>
+      <w:pPr>
+        <w:pStyle w:val="ListParagraph"/>
+        <w:widowControl w:val="false"/>
+        <w:numPr>
+          <w:ilvl w:val="0"/>
+          <w:numId w:val="0"/>
+        </w:numPr>
+        <w:overflowPunct w:val="true"/>
+        <w:spacing w:lineRule="auto" w:line="259"/>
+        <w:ind w:left="720" w:right="120" w:hanging="0"/>
+        <w:jc w:val="both"/>
+        <w:rPr>
+          <w:rFonts w:cs="Arial"/>
+          <w:b w:val="false"/>
+          <w:b w:val="false"/>
+          <w:bCs w:val="false"/>
+          <w:lang w:val="en-US"/>
+        </w:rPr>
+      </w:pPr>
+      <w:r>
+        <w:rPr>
+          <w:rFonts w:cs="Arial"/>
+          <w:b w:val="false"/>
+          <w:bCs w:val="false"/>
+          <w:lang w:val="en-US"/>
+        </w:rPr>
+      </w:r>
+    </w:p>
+    <w:p>
+      <w:pPr>
+        <w:pStyle w:val="ListParagraph"/>
+        <w:widowControl w:val="false"/>
+        <w:numPr>
+          <w:ilvl w:val="0"/>
+          <w:numId w:val="0"/>
+        </w:numPr>
+        <w:overflowPunct w:val="true"/>
+        <w:spacing w:lineRule="auto" w:line="259"/>
+        <w:ind w:left="720" w:right="120" w:hanging="0"/>
+        <w:jc w:val="both"/>
+        <w:rPr>
+          <w:rFonts w:cs="Arial"/>
+          <w:b w:val="false"/>
+          <w:b w:val="false"/>
+          <w:bCs w:val="false"/>
+          <w:lang w:val="en-US"/>
+        </w:rPr>
+      </w:pPr>
+      <w:r>
+        <w:rPr>
+          <w:rFonts w:cs="Arial"/>
+          <w:b w:val="false"/>
+          <w:bCs w:val="false"/>
+          <w:lang w:val="en-US"/>
+        </w:rPr>
+      </w:r>
+    </w:p>
+    <w:p>
+      <w:pPr>
+        <w:pStyle w:val="ListParagraph"/>
+        <w:widowControl w:val="false"/>
+        <w:numPr>
+          <w:ilvl w:val="0"/>
+          <w:numId w:val="0"/>
+        </w:numPr>
+        <w:overflowPunct w:val="true"/>
+        <w:spacing w:lineRule="auto" w:line="259"/>
+        <w:ind w:left="720" w:right="120" w:hanging="0"/>
+        <w:jc w:val="both"/>
+        <w:rPr>
+          <w:rFonts w:cs="Arial"/>
+          <w:b w:val="false"/>
+          <w:b w:val="false"/>
+          <w:bCs w:val="false"/>
+          <w:lang w:val="en-US"/>
+        </w:rPr>
+      </w:pPr>
+      <w:r>
+        <w:rPr>
+          <w:rFonts w:cs="Arial"/>
+          <w:b w:val="false"/>
+          <w:bCs w:val="false"/>
+          <w:lang w:val="en-US"/>
+        </w:rPr>
+      </w:r>
+    </w:p>
+    <w:p>
+      <w:pPr>
+        <w:pStyle w:val="ListParagraph"/>
+        <w:widowControl w:val="false"/>
+        <w:numPr>
+          <w:ilvl w:val="0"/>
+          <w:numId w:val="0"/>
+        </w:numPr>
+        <w:overflowPunct w:val="true"/>
+        <w:spacing w:lineRule="auto" w:line="259"/>
+        <w:ind w:left="720" w:right="120" w:hanging="0"/>
+        <w:jc w:val="both"/>
+        <w:rPr>
+          <w:rFonts w:cs="Arial"/>
+          <w:b w:val="false"/>
+          <w:b w:val="false"/>
+          <w:bCs w:val="false"/>
+          <w:lang w:val="en-US"/>
+        </w:rPr>
+      </w:pPr>
+      <w:r>
+        <w:rPr>
+          <w:rFonts w:cs="Arial"/>
+          <w:b w:val="false"/>
+          <w:bCs w:val="false"/>
+          <w:lang w:val="en-US"/>
+        </w:rPr>
+      </w:r>
+    </w:p>
+    <w:p>
+      <w:pPr>
+        <w:pStyle w:val="ListParagraph"/>
+        <w:widowControl w:val="false"/>
+        <w:numPr>
+          <w:ilvl w:val="0"/>
+          <w:numId w:val="0"/>
+        </w:numPr>
+        <w:overflowPunct w:val="true"/>
+        <w:spacing w:lineRule="auto" w:line="259"/>
+        <w:ind w:left="720" w:right="120" w:hanging="0"/>
+        <w:jc w:val="both"/>
+        <w:rPr>
+          <w:rFonts w:cs="Arial"/>
+          <w:b w:val="false"/>
+          <w:b w:val="false"/>
+          <w:bCs w:val="false"/>
+          <w:lang w:val="en-US"/>
+        </w:rPr>
+      </w:pPr>
+      <w:r>
+        <w:rPr>
+          <w:rFonts w:cs="Arial"/>
+          <w:b w:val="false"/>
+          <w:bCs w:val="false"/>
+          <w:lang w:val="en-US"/>
+        </w:rPr>
+      </w:r>
+    </w:p>
+    <w:p>
+      <w:pPr>
+        <w:pStyle w:val="ListParagraph"/>
+        <w:widowControl w:val="false"/>
+        <w:numPr>
+          <w:ilvl w:val="0"/>
+          <w:numId w:val="0"/>
+        </w:numPr>
+        <w:overflowPunct w:val="true"/>
+        <w:spacing w:lineRule="auto" w:line="259"/>
+        <w:ind w:left="720" w:right="120" w:hanging="0"/>
+        <w:jc w:val="both"/>
+        <w:rPr>
+          <w:rFonts w:cs="Arial"/>
+          <w:b w:val="false"/>
+          <w:b w:val="false"/>
+          <w:bCs w:val="false"/>
+          <w:lang w:val="en-US"/>
+        </w:rPr>
+      </w:pPr>
+      <w:r>
+        <w:rPr>
+          <w:rFonts w:cs="Arial"/>
+          <w:b w:val="false"/>
+          <w:bCs w:val="false"/>
+          <w:lang w:val="en-US"/>
+        </w:rPr>
+      </w:r>
+    </w:p>
+    <w:p>
+      <w:pPr>
+        <w:pStyle w:val="ListParagraph"/>
+        <w:widowControl w:val="false"/>
+        <w:numPr>
+          <w:ilvl w:val="0"/>
+          <w:numId w:val="0"/>
+        </w:numPr>
+        <w:overflowPunct w:val="true"/>
+        <w:spacing w:lineRule="auto" w:line="259"/>
+        <w:ind w:left="720" w:right="120" w:hanging="0"/>
+        <w:jc w:val="both"/>
+        <w:rPr>
+          <w:rFonts w:cs="Arial"/>
+          <w:b w:val="false"/>
+          <w:b w:val="false"/>
+          <w:bCs w:val="false"/>
+          <w:lang w:val="en-US"/>
+        </w:rPr>
+      </w:pPr>
+      <w:r>
+        <w:rPr>
+          <w:rFonts w:cs="Arial"/>
+          <w:b w:val="false"/>
+          <w:bCs w:val="false"/>
+          <w:lang w:val="en-US"/>
+        </w:rPr>
+      </w:r>
+    </w:p>
+    <w:p>
+      <w:pPr>
+        <w:pStyle w:val="ListParagraph"/>
+        <w:widowControl w:val="false"/>
+        <w:numPr>
+          <w:ilvl w:val="0"/>
+          <w:numId w:val="0"/>
+        </w:numPr>
+        <w:overflowPunct w:val="true"/>
+        <w:spacing w:lineRule="auto" w:line="259"/>
+        <w:ind w:left="720" w:right="120" w:hanging="0"/>
+        <w:jc w:val="both"/>
+        <w:rPr>
+          <w:rFonts w:cs="Arial"/>
+          <w:b w:val="false"/>
+          <w:b w:val="false"/>
+          <w:bCs w:val="false"/>
+          <w:lang w:val="en-US"/>
+        </w:rPr>
+      </w:pPr>
+      <w:r>
+        <w:rPr>
+          <w:rFonts w:cs="Arial"/>
+          <w:b w:val="false"/>
+          <w:bCs w:val="false"/>
+          <w:lang w:val="en-US"/>
+        </w:rPr>
+      </w:r>
+    </w:p>
+    <w:p>
+      <w:pPr>
+        <w:pStyle w:val="ListParagraph"/>
+        <w:widowControl w:val="false"/>
+        <w:numPr>
+          <w:ilvl w:val="0"/>
+          <w:numId w:val="0"/>
+        </w:numPr>
+        <w:overflowPunct w:val="true"/>
+        <w:spacing w:lineRule="auto" w:line="259"/>
+        <w:ind w:left="720" w:right="120" w:hanging="0"/>
+        <w:jc w:val="both"/>
+        <w:rPr>
+          <w:rFonts w:cs="Arial"/>
+          <w:b w:val="false"/>
+          <w:b w:val="false"/>
+          <w:bCs w:val="false"/>
+          <w:lang w:val="en-US"/>
+        </w:rPr>
+      </w:pPr>
+      <w:r>
+        <w:rPr>
+          <w:rFonts w:cs="Arial"/>
+          <w:b w:val="false"/>
+          <w:bCs w:val="false"/>
+          <w:lang w:val="en-US"/>
+        </w:rPr>
+        <w:t xml:space="preserve">The problem arises when two processes initiate multiple transactions to multiple servers. The messages may arrive out of order, as </w:t>
+      </w:r>
+      <w:r>
+        <w:rPr>
+          <w:rFonts w:cs="Arial"/>
+          <w:b w:val="false"/>
+          <w:bCs w:val="false"/>
+          <w:lang w:val="en-US"/>
+        </w:rPr>
+        <w:t>the f</w:t>
+      </w:r>
+      <w:r>
+        <w:rPr>
+          <w:rFonts w:cs="Arial"/>
+          <w:b w:val="false"/>
+          <w:bCs w:val="false"/>
+          <w:lang w:val="en-US"/>
+        </w:rPr>
+        <w:t xml:space="preserve">igure suggests. If transactions of both clients are dependent on each other, their out-of-order execution leads to inconsistent commits. Here, conservative two phase locking is </w:t>
+      </w:r>
+      <w:r>
+        <w:rPr>
+          <w:rFonts w:cs="Arial"/>
+          <w:b w:val="false"/>
+          <w:bCs w:val="false"/>
+          <w:lang w:val="en-US"/>
+        </w:rPr>
+        <w:t xml:space="preserve">the </w:t>
+      </w:r>
+      <w:r>
+        <w:rPr>
+          <w:rFonts w:cs="Arial"/>
+          <w:b w:val="false"/>
+          <w:bCs w:val="false"/>
+          <w:lang w:val="en-US"/>
+        </w:rPr>
+        <w:t xml:space="preserve">better solution. The first server </w:t>
+      </w:r>
+      <w:r>
+        <w:rPr>
+          <w:rFonts w:cs="Arial"/>
+          <w:b w:val="false"/>
+          <w:bCs w:val="false"/>
+          <w:lang w:val="en-US"/>
+        </w:rPr>
+        <w:t>which</w:t>
+      </w:r>
+      <w:r>
+        <w:rPr>
+          <w:rFonts w:cs="Arial"/>
+          <w:b w:val="false"/>
+          <w:bCs w:val="false"/>
+          <w:lang w:val="en-US"/>
+        </w:rPr>
+        <w:t xml:space="preserve"> receive</w:t>
+      </w:r>
+      <w:r>
+        <w:rPr>
+          <w:rFonts w:cs="Arial"/>
+          <w:b w:val="false"/>
+          <w:bCs w:val="false"/>
+          <w:lang w:val="en-US"/>
+        </w:rPr>
+        <w:t>s</w:t>
+      </w:r>
+      <w:r>
+        <w:rPr>
+          <w:rFonts w:cs="Arial"/>
+          <w:b w:val="false"/>
+          <w:bCs w:val="false"/>
+          <w:lang w:val="en-US"/>
+        </w:rPr>
+        <w:t xml:space="preserve"> the transaction request will lock all res</w:t>
+      </w:r>
+      <w:r>
+        <w:rPr>
+          <w:rFonts w:cs="Arial"/>
+          <w:b w:val="false"/>
+          <w:bCs w:val="false"/>
+          <w:lang w:val="en-US"/>
+        </w:rPr>
+        <w:t>o</w:t>
+      </w:r>
+      <w:r>
+        <w:rPr>
+          <w:rFonts w:cs="Arial"/>
+          <w:b w:val="false"/>
+          <w:bCs w:val="false"/>
+          <w:lang w:val="en-US"/>
+        </w:rPr>
+        <w:t>urces needed for this transaction, thus ensuring consistent commit for both transactions.</w:t>
+      </w:r>
+    </w:p>
+    <w:p>
+      <w:pPr>
+        <w:pStyle w:val="ListParagraph"/>
+        <w:widowControl w:val="false"/>
+        <w:numPr>
+          <w:ilvl w:val="0"/>
+          <w:numId w:val="0"/>
+        </w:numPr>
+        <w:overflowPunct w:val="true"/>
+        <w:spacing w:lineRule="auto" w:line="259"/>
+        <w:ind w:left="720" w:right="120" w:hanging="0"/>
+        <w:jc w:val="both"/>
+        <w:rPr>
+          <w:rFonts w:cs="Arial"/>
+          <w:b w:val="false"/>
+          <w:b w:val="false"/>
+          <w:bCs w:val="false"/>
+          <w:lang w:val="en-US"/>
+        </w:rPr>
+      </w:pPr>
+      <w:r>
+        <w:rPr>
+          <w:rFonts w:cs="Arial"/>
+          <w:b w:val="false"/>
+          <w:bCs w:val="false"/>
+          <w:lang w:val="en-US"/>
+        </w:rPr>
+      </w:r>
+    </w:p>
+    <w:p>
+      <w:pPr>
+        <w:pStyle w:val="ListParagraph"/>
+        <w:widowControl w:val="false"/>
+        <w:numPr>
+          <w:ilvl w:val="0"/>
+          <w:numId w:val="0"/>
+        </w:numPr>
+        <w:overflowPunct w:val="true"/>
+        <w:spacing w:lineRule="auto" w:line="259"/>
+        <w:ind w:left="720" w:right="120" w:hanging="0"/>
+        <w:jc w:val="both"/>
+        <w:rPr>
+          <w:rFonts w:cs="Arial"/>
+          <w:b w:val="false"/>
+          <w:b w:val="false"/>
+          <w:bCs w:val="false"/>
+          <w:lang w:val="en-US"/>
+        </w:rPr>
+      </w:pPr>
+      <w:r>
+        <w:rPr>
+          <w:rFonts w:cs="Arial"/>
+          <w:b w:val="false"/>
+          <w:bCs w:val="false"/>
+          <w:lang w:val="en-US"/>
+        </w:rPr>
+        <w:t>(b)</w:t>
+      </w:r>
+    </w:p>
+    <w:p>
+      <w:pPr>
+        <w:pStyle w:val="ListParagraph"/>
+        <w:widowControl w:val="false"/>
+        <w:numPr>
+          <w:ilvl w:val="0"/>
+          <w:numId w:val="0"/>
+        </w:numPr>
+        <w:overflowPunct w:val="true"/>
+        <w:spacing w:lineRule="auto" w:line="259"/>
+        <w:ind w:left="720" w:right="120" w:hanging="0"/>
+        <w:jc w:val="both"/>
+        <w:rPr/>
+      </w:pPr>
+      <w:r>
+        <w:rPr>
+          <w:rFonts w:cs="Arial" w:ascii="FreeSerif" w:hAnsi="FreeSerif"/>
+          <w:b w:val="false"/>
+          <w:bCs w:val="false"/>
+          <w:sz w:val="24"/>
+          <w:szCs w:val="24"/>
+          <w:lang w:val="en-US"/>
+        </w:rPr>
+        <w:t>For the set of transactions to be non-permissible under 2PL, simple deadlock is needed, assuming that strict 2PL is used (Figure 6).</w:t>
+      </w:r>
+    </w:p>
+    <w:p>
+      <w:pPr>
+        <w:pStyle w:val="ListParagraph"/>
+        <w:widowControl w:val="false"/>
+        <w:numPr>
+          <w:ilvl w:val="0"/>
+          <w:numId w:val="0"/>
+        </w:numPr>
+        <w:overflowPunct w:val="true"/>
+        <w:spacing w:lineRule="auto" w:line="259"/>
+        <w:ind w:left="720" w:right="120" w:hanging="0"/>
+        <w:jc w:val="both"/>
+        <w:rPr/>
+      </w:pPr>
+      <w:r>
+        <w:rPr>
+          <w:rFonts w:cs="Arial" w:ascii="FreeSerif" w:hAnsi="FreeSerif"/>
+          <w:b w:val="false"/>
+          <w:bCs w:val="false"/>
+          <w:sz w:val="24"/>
+          <w:szCs w:val="24"/>
+          <w:lang w:val="en-US"/>
+        </w:rPr>
+        <w:t>Let history H be a set of following transactions:</w:t>
       </w:r>
     </w:p>
     <w:p>
@@ -6408,7 +7166,7 @@
           <w:ilvl w:val="0"/>
           <w:numId w:val="5"/>
         </w:numPr>
-        <w:overflowPunct w:val="false"/>
+        <w:overflowPunct w:val="true"/>
         <w:spacing w:lineRule="auto" w:line="259"/>
         <w:jc w:val="both"/>
         <w:rPr/>
@@ -6422,7 +7180,7 @@
           <w:szCs w:val="24"/>
           <w:lang w:val="en-US"/>
         </w:rPr>
-        <w:t>T1(a)</w:t>
+        <w:t>T1(A,B,C,D)[t1]</w:t>
       </w:r>
     </w:p>
     <w:p>
@@ -6433,7 +7191,7 @@
           <w:ilvl w:val="0"/>
           <w:numId w:val="5"/>
         </w:numPr>
-        <w:overflowPunct w:val="false"/>
+        <w:overflowPunct w:val="true"/>
         <w:spacing w:lineRule="auto" w:line="259"/>
         <w:jc w:val="both"/>
         <w:rPr/>
@@ -6447,7 +7205,7 @@
           <w:szCs w:val="24"/>
           <w:lang w:val="en-US"/>
         </w:rPr>
-        <w:t>T2(b)</w:t>
+        <w:t>T2(D,E)[t2]</w:t>
       </w:r>
     </w:p>
     <w:p>
@@ -6458,7 +7216,7 @@
           <w:ilvl w:val="0"/>
           <w:numId w:val="5"/>
         </w:numPr>
-        <w:overflowPunct w:val="false"/>
+        <w:overflowPunct w:val="true"/>
         <w:spacing w:lineRule="auto" w:line="259"/>
         <w:jc w:val="both"/>
         <w:rPr/>
@@ -6472,7 +7230,7 @@
           <w:szCs w:val="24"/>
           <w:lang w:val="en-US"/>
         </w:rPr>
-        <w:t>T3(c)</w:t>
+        <w:t>T3(A,E)[t3]</w:t>
       </w:r>
     </w:p>
     <w:p>
@@ -6483,7 +7241,7 @@
           <w:ilvl w:val="0"/>
           <w:numId w:val="0"/>
         </w:numPr>
-        <w:overflowPunct w:val="false"/>
+        <w:overflowPunct w:val="true"/>
         <w:spacing w:lineRule="auto" w:line="259"/>
         <w:ind w:left="720" w:right="120" w:hanging="0"/>
         <w:jc w:val="both"/>
@@ -6498,7 +7256,7 @@
           <w:szCs w:val="24"/>
           <w:lang w:val="en-US"/>
         </w:rPr>
-        <w:t xml:space="preserve">Where a,b,c are the Lamport clock stamps. The problem arises if a,b and c are temporally dependent as a loop. Lamport clocks satisfy the following : if a &lt; b and b &lt; c then a &lt; c. In distributed computing, As a result of delays in channels and channel overtaking, there can be a situation in which c is performed before a if scheduler is unaware of T1(a). </w:t>
+        <w:t>Assume T1 starts first, and locks A,B,C. Afterwards, T2 locks D and T3 locks E.  Now, T1 is waiting for T2 to free D, T2 is waiting for T3 to free E and T1 is waiting for T1 to free A. Situation, shown on Figure 7, can be solved by assigning time stamps and gaining access with respect to the lower value of Lamport time stamps.</w:t>
       </w:r>
     </w:p>
     <w:p>
@@ -6509,22 +7267,20 @@
           <w:ilvl w:val="0"/>
           <w:numId w:val="0"/>
         </w:numPr>
-        <w:overflowPunct w:val="false"/>
+        <w:overflowPunct w:val="true"/>
         <w:spacing w:lineRule="auto" w:line="259"/>
         <w:ind w:left="720" w:right="120" w:hanging="0"/>
         <w:jc w:val="both"/>
-        <w:rPr/>
-      </w:pPr>
-      <w:r>
-        <w:rPr>
-          <w:rFonts w:cs="Arial" w:ascii="FreeSerif" w:hAnsi="FreeSerif"/>
-          <w:b w:val="false"/>
-          <w:bCs w:val="false"/>
-          <w:sz w:val="24"/>
-          <w:szCs w:val="24"/>
-          <w:lang w:val="en-US"/>
-        </w:rPr>
-        <w:t>Another problem for time stamp ordering is having multiple transactions with same time stamps.</w:t>
+        <w:rPr>
+          <w:rFonts w:cs="Arial"/>
+          <w:lang w:val="en-US"/>
+        </w:rPr>
+      </w:pPr>
+      <w:r>
+        <w:rPr>
+          <w:rFonts w:cs="Arial"/>
+          <w:lang w:val="en-US"/>
+        </w:rPr>
       </w:r>
     </w:p>
     <w:p>
@@ -6535,255 +7291,14 @@
           <w:ilvl w:val="0"/>
           <w:numId w:val="0"/>
         </w:numPr>
-        <w:overflowPunct w:val="false"/>
+        <w:overflowPunct w:val="true"/>
         <w:spacing w:lineRule="auto" w:line="259"/>
-        <w:ind w:left="720" w:right="120" w:hanging="0"/>
-        <w:jc w:val="both"/>
-        <w:rPr>
-          <w:rFonts w:cs="Arial"/>
-          <w:b w:val="false"/>
-          <w:b w:val="false"/>
-          <w:bCs w:val="false"/>
-          <w:lang w:val="en-US"/>
-        </w:rPr>
-      </w:pPr>
-      <w:r>
-        <w:rPr>
-          <w:rFonts w:cs="Arial"/>
-          <w:b w:val="false"/>
-          <w:bCs w:val="false"/>
-          <w:lang w:val="en-US"/>
-        </w:rPr>
-      </w:r>
-    </w:p>
-    <w:p>
-      <w:pPr>
-        <w:pStyle w:val="ListParagraph"/>
-        <w:widowControl w:val="false"/>
-        <w:numPr>
-          <w:ilvl w:val="0"/>
-          <w:numId w:val="0"/>
-        </w:numPr>
-        <w:overflowPunct w:val="false"/>
-        <w:spacing w:lineRule="auto" w:line="259"/>
-        <w:ind w:left="720" w:right="120" w:hanging="0"/>
-        <w:jc w:val="both"/>
-        <w:rPr>
-          <w:rFonts w:cs="Arial"/>
-          <w:b w:val="false"/>
-          <w:b w:val="false"/>
-          <w:bCs w:val="false"/>
-          <w:lang w:val="en-US"/>
-        </w:rPr>
-      </w:pPr>
-      <w:r>
-        <w:rPr>
-          <w:rFonts w:cs="Arial"/>
-          <w:b w:val="false"/>
-          <w:bCs w:val="false"/>
-          <w:lang w:val="en-US"/>
-        </w:rPr>
-      </w:r>
-    </w:p>
-    <w:p>
-      <w:pPr>
-        <w:pStyle w:val="ListParagraph"/>
-        <w:widowControl w:val="false"/>
-        <w:numPr>
-          <w:ilvl w:val="0"/>
-          <w:numId w:val="0"/>
-        </w:numPr>
-        <w:overflowPunct w:val="false"/>
-        <w:spacing w:lineRule="auto" w:line="259"/>
-        <w:ind w:left="720" w:right="120" w:hanging="0"/>
+        <w:ind w:right="120" w:hanging="0"/>
         <w:jc w:val="both"/>
         <w:rPr/>
       </w:pPr>
       <w:r>
-        <w:rPr>
-          <w:rFonts w:cs="Arial" w:ascii="FreeSerif" w:hAnsi="FreeSerif"/>
-          <w:b w:val="false"/>
-          <w:bCs w:val="false"/>
-          <w:sz w:val="24"/>
-          <w:szCs w:val="24"/>
-          <w:lang w:val="en-US"/>
-        </w:rPr>
-        <w:t>For the set of transactions to be non-permissible under 2PL, simple deadlock is needed, assuming that strict 2PL is used (Figure 6).</w:t>
-      </w:r>
-    </w:p>
-    <w:p>
-      <w:pPr>
-        <w:pStyle w:val="ListParagraph"/>
-        <w:widowControl w:val="false"/>
-        <w:numPr>
-          <w:ilvl w:val="0"/>
-          <w:numId w:val="0"/>
-        </w:numPr>
-        <w:overflowPunct w:val="false"/>
-        <w:spacing w:lineRule="auto" w:line="259"/>
-        <w:ind w:left="720" w:right="120" w:hanging="0"/>
-        <w:jc w:val="both"/>
         <w:rPr/>
-      </w:pPr>
-      <w:r>
-        <w:rPr>
-          <w:rFonts w:cs="Arial" w:ascii="FreeSerif" w:hAnsi="FreeSerif"/>
-          <w:b w:val="false"/>
-          <w:bCs w:val="false"/>
-          <w:sz w:val="24"/>
-          <w:szCs w:val="24"/>
-          <w:lang w:val="en-US"/>
-        </w:rPr>
-        <w:t>Let history H be a set of following transactions:</w:t>
-      </w:r>
-    </w:p>
-    <w:p>
-      <w:pPr>
-        <w:pStyle w:val="ListParagraph"/>
-        <w:widowControl w:val="false"/>
-        <w:numPr>
-          <w:ilvl w:val="0"/>
-          <w:numId w:val="4"/>
-        </w:numPr>
-        <w:overflowPunct w:val="false"/>
-        <w:spacing w:lineRule="auto" w:line="259"/>
-        <w:jc w:val="both"/>
-        <w:rPr/>
-      </w:pPr>
-      <w:r>
-        <w:rPr>
-          <w:rFonts w:cs="Arial" w:ascii="FreeSerif" w:hAnsi="FreeSerif"/>
-          <w:b w:val="false"/>
-          <w:bCs w:val="false"/>
-          <w:sz w:val="24"/>
-          <w:szCs w:val="24"/>
-          <w:lang w:val="en-US"/>
-        </w:rPr>
-        <w:t>T1(A,B,C,D)[t1]</w:t>
-      </w:r>
-    </w:p>
-    <w:p>
-      <w:pPr>
-        <w:pStyle w:val="ListParagraph"/>
-        <w:widowControl w:val="false"/>
-        <w:numPr>
-          <w:ilvl w:val="0"/>
-          <w:numId w:val="4"/>
-        </w:numPr>
-        <w:overflowPunct w:val="false"/>
-        <w:spacing w:lineRule="auto" w:line="259"/>
-        <w:jc w:val="both"/>
-        <w:rPr/>
-      </w:pPr>
-      <w:r>
-        <w:rPr>
-          <w:rFonts w:cs="Arial" w:ascii="FreeSerif" w:hAnsi="FreeSerif"/>
-          <w:b w:val="false"/>
-          <w:bCs w:val="false"/>
-          <w:sz w:val="24"/>
-          <w:szCs w:val="24"/>
-          <w:lang w:val="en-US"/>
-        </w:rPr>
-        <w:t>T2(D,E)[t2]</w:t>
-      </w:r>
-    </w:p>
-    <w:p>
-      <w:pPr>
-        <w:pStyle w:val="ListParagraph"/>
-        <w:widowControl w:val="false"/>
-        <w:numPr>
-          <w:ilvl w:val="0"/>
-          <w:numId w:val="4"/>
-        </w:numPr>
-        <w:overflowPunct w:val="false"/>
-        <w:spacing w:lineRule="auto" w:line="259"/>
-        <w:jc w:val="both"/>
-        <w:rPr/>
-      </w:pPr>
-      <w:r>
-        <w:rPr>
-          <w:rFonts w:cs="Arial" w:ascii="FreeSerif" w:hAnsi="FreeSerif"/>
-          <w:b w:val="false"/>
-          <w:bCs w:val="false"/>
-          <w:sz w:val="24"/>
-          <w:szCs w:val="24"/>
-          <w:lang w:val="en-US"/>
-        </w:rPr>
-        <w:t>T3(A,E)[t3]</w:t>
-      </w:r>
-    </w:p>
-    <w:p>
-      <w:pPr>
-        <w:pStyle w:val="ListParagraph"/>
-        <w:widowControl w:val="false"/>
-        <w:numPr>
-          <w:ilvl w:val="0"/>
-          <w:numId w:val="0"/>
-        </w:numPr>
-        <w:overflowPunct w:val="false"/>
-        <w:spacing w:lineRule="auto" w:line="259"/>
-        <w:ind w:left="720" w:right="120" w:hanging="0"/>
-        <w:jc w:val="both"/>
-        <w:rPr/>
-      </w:pPr>
-      <w:r>
-        <w:rPr>
-          <w:rFonts w:cs="Arial" w:ascii="FreeSerif" w:hAnsi="FreeSerif"/>
-          <w:b w:val="false"/>
-          <w:bCs w:val="false"/>
-          <w:sz w:val="24"/>
-          <w:szCs w:val="24"/>
-          <w:lang w:val="en-US"/>
-        </w:rPr>
-        <w:t>Assume T1 starts first, and locks A,B,C. Afterwards, T2 locks D and T3 locks E.  Now, T1 is waiting for T2 to free D, T2 is waiting for T3 to free E and T1 is waiting for T1 to free A. Situation, shown on Figure 7, can be solved by assigning time stamps and gaining access with respect to the lower value of Lamport time stamps.</w:t>
-      </w:r>
-    </w:p>
-    <w:p>
-      <w:pPr>
-        <w:pStyle w:val="ListParagraph"/>
-        <w:widowControl w:val="false"/>
-        <w:numPr>
-          <w:ilvl w:val="0"/>
-          <w:numId w:val="0"/>
-        </w:numPr>
-        <w:overflowPunct w:val="false"/>
-        <w:spacing w:lineRule="auto" w:line="259"/>
-        <w:ind w:left="720" w:right="120" w:hanging="0"/>
-        <w:jc w:val="both"/>
-        <w:rPr>
-          <w:rFonts w:cs="Arial"/>
-          <w:lang w:val="en-US"/>
-        </w:rPr>
-      </w:pPr>
-      <w:r>
-        <w:rPr>
-          <w:rFonts w:cs="Arial"/>
-          <w:lang w:val="en-US"/>
-        </w:rPr>
-      </w:r>
-    </w:p>
-    <w:p>
-      <w:pPr>
-        <w:pStyle w:val="ListParagraph"/>
-        <w:widowControl w:val="false"/>
-        <w:numPr>
-          <w:ilvl w:val="0"/>
-          <w:numId w:val="0"/>
-        </w:numPr>
-        <w:overflowPunct w:val="false"/>
-        <w:spacing w:lineRule="auto" w:line="259"/>
-        <w:ind w:left="720" w:right="120" w:hanging="0"/>
-        <w:jc w:val="both"/>
-        <w:rPr>
-          <w:rFonts w:cs="Arial"/>
-          <w:lang w:val="en-US"/>
-        </w:rPr>
-      </w:pPr>
-      <w:r>
-        <w:rPr>
-          <w:rFonts w:cs="Arial"/>
-          <w:lang w:val="en-US"/>
-        </w:rPr>
         <mc:AlternateContent>
           <mc:Choice Requires="wps">
             <w:drawing>
@@ -6795,10 +7310,10 @@
                 <wp:positionV relativeFrom="paragraph">
                   <wp:posOffset>635</wp:posOffset>
                 </wp:positionV>
-                <wp:extent cx="2379980" cy="2258060"/>
+                <wp:extent cx="2380615" cy="2258695"/>
                 <wp:effectExtent l="0" t="0" r="0" b="0"/>
                 <wp:wrapSquare wrapText="largest"/>
-                <wp:docPr id="19" name="Frame7"/>
+                <wp:docPr id="20" name="Frame7"/>
                 <a:graphic xmlns:a="http://schemas.openxmlformats.org/drawingml/2006/main">
                   <a:graphicData uri="http://schemas.microsoft.com/office/word/2010/wordprocessingShape">
                     <wps:wsp>
@@ -6806,7 +7321,7 @@
                       <wps:spPr>
                         <a:xfrm>
                           <a:off x="0" y="0"/>
-                          <a:ext cx="2379240" cy="2257560"/>
+                          <a:ext cx="2379960" cy="2257920"/>
                         </a:xfrm>
                         <a:prstGeom prst="rect">
                           <a:avLst/>
@@ -6828,19 +7343,15 @@
                             <w:pPr>
                               <w:pStyle w:val="Figure"/>
                               <w:spacing w:before="120" w:after="120"/>
-                              <w:rPr>
-                                <w:color w:val="auto"/>
-                              </w:rPr>
+                              <w:rPr/>
                             </w:pPr>
                             <w:r>
-                              <w:rPr>
-                                <w:color w:val="auto"/>
-                              </w:rPr>
+                              <w:rPr/>
                               <w:drawing>
                                 <wp:inline distT="0" distB="0" distL="0" distR="0">
                                   <wp:extent cx="2379345" cy="1797685"/>
                                   <wp:effectExtent l="0" t="0" r="0" b="0"/>
-                                  <wp:docPr id="21" name="Image8" descr=""/>
+                                  <wp:docPr id="22" name="Image8" descr=""/>
                                   <wp:cNvGraphicFramePr>
                                     <a:graphicFrameLocks xmlns:a="http://schemas.openxmlformats.org/drawingml/2006/main" noChangeAspect="1"/>
                                   </wp:cNvGraphicFramePr>
@@ -6848,13 +7359,13 @@
                                     <a:graphicData uri="http://schemas.openxmlformats.org/drawingml/2006/picture">
                                       <pic:pic xmlns:pic="http://schemas.openxmlformats.org/drawingml/2006/picture">
                                         <pic:nvPicPr>
-                                          <pic:cNvPr id="21" name="Image8" descr=""/>
+                                          <pic:cNvPr id="22" name="Image8" descr=""/>
                                           <pic:cNvPicPr>
                                             <a:picLocks noChangeAspect="1" noChangeArrowheads="1"/>
                                           </pic:cNvPicPr>
                                         </pic:nvPicPr>
                                         <pic:blipFill>
-                                          <a:blip r:embed="rId11"/>
+                                          <a:blip r:embed="rId12"/>
                                           <a:stretch>
                                             <a:fillRect/>
                                           </a:stretch>
@@ -6877,19 +7388,19 @@
                             <w:r>
                               <w:rPr>
                                 <w:vanish/>
-                                <w:color w:val="auto"/>
+                                <w:color w:val="00000A"/>
                               </w:rPr>
                               <w:br/>
                             </w:r>
                             <w:r>
                               <w:rPr>
-                                <w:color w:val="auto"/>
+                                <w:color w:val="00000A"/>
                               </w:rPr>
                               <w:t xml:space="preserve">Figure </w:t>
                             </w:r>
                             <w:r>
                               <w:rPr>
-                                <w:color w:val="auto"/>
+                                <w:color w:val="00000A"/>
                               </w:rPr>
                               <w:fldChar w:fldCharType="begin"/>
                             </w:r>
@@ -6907,7 +7418,7 @@
                             </w:r>
                             <w:r>
                               <w:rPr>
-                                <w:color w:val="auto"/>
+                                <w:color w:val="00000A"/>
                               </w:rPr>
                               <w:t>: Deadlock, as a result of strict 2PL</w:t>
                             </w:r>
@@ -6925,7 +7436,7 @@
           </mc:Choice>
           <mc:Fallback>
             <w:pict>
-              <v:rect id="shape_0" ID="Frame7" stroked="f" style="position:absolute;margin-left:260.35pt;margin-top:0.05pt;width:187.3pt;height:177.7pt">
+              <v:rect id="shape_0" ID="Frame7" stroked="f" style="position:absolute;margin-left:260.35pt;margin-top:0.05pt;width:187.35pt;height:177.75pt">
                 <w10:wrap type="square"/>
                 <v:fill o:detectmouseclick="t" on="false"/>
                 <v:stroke color="#3465a4" joinstyle="round" endcap="flat"/>
@@ -6935,19 +7446,15 @@
                       <w:pPr>
                         <w:pStyle w:val="Figure"/>
                         <w:spacing w:before="120" w:after="120"/>
-                        <w:rPr>
-                          <w:color w:val="auto"/>
-                        </w:rPr>
+                        <w:rPr/>
                       </w:pPr>
                       <w:r>
-                        <w:rPr>
-                          <w:color w:val="auto"/>
-                        </w:rPr>
+                        <w:rPr/>
                         <w:drawing>
                           <wp:inline distT="0" distB="0" distL="0" distR="0">
                             <wp:extent cx="2379345" cy="1797685"/>
                             <wp:effectExtent l="0" t="0" r="0" b="0"/>
-                            <wp:docPr id="22" name="Image8" descr=""/>
+                            <wp:docPr id="23" name="Image8" descr=""/>
                             <wp:cNvGraphicFramePr>
                               <a:graphicFrameLocks xmlns:a="http://schemas.openxmlformats.org/drawingml/2006/main" noChangeAspect="1"/>
                             </wp:cNvGraphicFramePr>
@@ -6955,13 +7462,13 @@
                               <a:graphicData uri="http://schemas.openxmlformats.org/drawingml/2006/picture">
                                 <pic:pic xmlns:pic="http://schemas.openxmlformats.org/drawingml/2006/picture">
                                   <pic:nvPicPr>
-                                    <pic:cNvPr id="22" name="Image8" descr=""/>
+                                    <pic:cNvPr id="23" name="Image8" descr=""/>
                                     <pic:cNvPicPr>
                                       <a:picLocks noChangeAspect="1" noChangeArrowheads="1"/>
                                     </pic:cNvPicPr>
                                   </pic:nvPicPr>
                                   <pic:blipFill>
-                                    <a:blip r:embed="rId11"/>
+                                    <a:blip r:embed="rId12"/>
                                     <a:stretch>
                                       <a:fillRect/>
                                     </a:stretch>
@@ -6984,19 +7491,19 @@
                       <w:r>
                         <w:rPr>
                           <w:vanish/>
-                          <w:color w:val="auto"/>
+                          <w:color w:val="00000A"/>
                         </w:rPr>
                         <w:br/>
                       </w:r>
                       <w:r>
                         <w:rPr>
-                          <w:color w:val="auto"/>
+                          <w:color w:val="00000A"/>
                         </w:rPr>
                         <w:t xml:space="preserve">Figure </w:t>
                       </w:r>
                       <w:r>
                         <w:rPr>
-                          <w:color w:val="auto"/>
+                          <w:color w:val="00000A"/>
                         </w:rPr>
                         <w:fldChar w:fldCharType="begin"/>
                       </w:r>
@@ -7014,7 +7521,7 @@
                       </w:r>
                       <w:r>
                         <w:rPr>
-                          <w:color w:val="auto"/>
+                          <w:color w:val="00000A"/>
                         </w:rPr>
                         <w:t>: Deadlock, as a result of strict 2PL</w:t>
                       </w:r>
@@ -7036,10 +7543,10 @@
                 <wp:positionV relativeFrom="paragraph">
                   <wp:posOffset>9525</wp:posOffset>
                 </wp:positionV>
-                <wp:extent cx="3294380" cy="2227580"/>
+                <wp:extent cx="3295015" cy="2228215"/>
                 <wp:effectExtent l="0" t="0" r="0" b="0"/>
                 <wp:wrapSquare wrapText="largest"/>
-                <wp:docPr id="23" name="Frame5"/>
+                <wp:docPr id="24" name="Frame5"/>
                 <a:graphic xmlns:a="http://schemas.openxmlformats.org/drawingml/2006/main">
                   <a:graphicData uri="http://schemas.microsoft.com/office/word/2010/wordprocessingShape">
                     <wps:wsp>
@@ -7047,7 +7554,7 @@
                       <wps:spPr>
                         <a:xfrm>
                           <a:off x="0" y="0"/>
-                          <a:ext cx="3293640" cy="2226960"/>
+                          <a:ext cx="3294360" cy="2227680"/>
                         </a:xfrm>
                         <a:prstGeom prst="rect">
                           <a:avLst/>
@@ -7069,19 +7576,15 @@
                             <w:pPr>
                               <w:pStyle w:val="Figure"/>
                               <w:spacing w:before="120" w:after="120"/>
-                              <w:rPr>
-                                <w:color w:val="auto"/>
-                              </w:rPr>
+                              <w:rPr/>
                             </w:pPr>
                             <w:r>
-                              <w:rPr>
-                                <w:color w:val="auto"/>
-                              </w:rPr>
+                              <w:rPr/>
                               <w:drawing>
                                 <wp:inline distT="0" distB="0" distL="0" distR="0">
                                   <wp:extent cx="3293745" cy="1732915"/>
                                   <wp:effectExtent l="0" t="0" r="0" b="0"/>
-                                  <wp:docPr id="25" name="Image9" descr=""/>
+                                  <wp:docPr id="26" name="Image9" descr=""/>
                                   <wp:cNvGraphicFramePr>
                                     <a:graphicFrameLocks xmlns:a="http://schemas.openxmlformats.org/drawingml/2006/main" noChangeAspect="1"/>
                                   </wp:cNvGraphicFramePr>
@@ -7089,13 +7592,13 @@
                                     <a:graphicData uri="http://schemas.openxmlformats.org/drawingml/2006/picture">
                                       <pic:pic xmlns:pic="http://schemas.openxmlformats.org/drawingml/2006/picture">
                                         <pic:nvPicPr>
-                                          <pic:cNvPr id="25" name="Image9" descr=""/>
+                                          <pic:cNvPr id="26" name="Image9" descr=""/>
                                           <pic:cNvPicPr>
                                             <a:picLocks noChangeAspect="1" noChangeArrowheads="1"/>
                                           </pic:cNvPicPr>
                                         </pic:nvPicPr>
                                         <pic:blipFill>
-                                          <a:blip r:embed="rId12"/>
+                                          <a:blip r:embed="rId13"/>
                                           <a:stretch>
                                             <a:fillRect/>
                                           </a:stretch>
@@ -7118,19 +7621,19 @@
                             <w:r>
                               <w:rPr>
                                 <w:vanish/>
-                                <w:color w:val="auto"/>
+                                <w:color w:val="00000A"/>
                               </w:rPr>
                               <w:br/>
                             </w:r>
                             <w:r>
                               <w:rPr>
-                                <w:color w:val="auto"/>
+                                <w:color w:val="00000A"/>
                               </w:rPr>
                               <w:t xml:space="preserve">Figure </w:t>
                             </w:r>
                             <w:r>
                               <w:rPr>
-                                <w:color w:val="auto"/>
+                                <w:color w:val="00000A"/>
                               </w:rPr>
                               <w:fldChar w:fldCharType="begin"/>
                             </w:r>
@@ -7148,7 +7651,7 @@
                             </w:r>
                             <w:r>
                               <w:rPr>
-                                <w:color w:val="auto"/>
+                                <w:color w:val="00000A"/>
                               </w:rPr>
                               <w:t>: Strict 2 Phase Locking</w:t>
                             </w:r>
@@ -7166,7 +7669,7 @@
           </mc:Choice>
           <mc:Fallback>
             <w:pict>
-              <v:rect id="shape_0" ID="Frame5" stroked="f" style="position:absolute;margin-left:-1.4pt;margin-top:0.75pt;width:259.3pt;height:175.3pt">
+              <v:rect id="shape_0" ID="Frame5" stroked="f" style="position:absolute;margin-left:-1.4pt;margin-top:0.75pt;width:259.35pt;height:175.35pt">
                 <w10:wrap type="square"/>
                 <v:fill o:detectmouseclick="t" on="false"/>
                 <v:stroke color="#3465a4" joinstyle="round" endcap="flat"/>
@@ -7176,19 +7679,15 @@
                       <w:pPr>
                         <w:pStyle w:val="Figure"/>
                         <w:spacing w:before="120" w:after="120"/>
-                        <w:rPr>
-                          <w:color w:val="auto"/>
-                        </w:rPr>
+                        <w:rPr/>
                       </w:pPr>
                       <w:r>
-                        <w:rPr>
-                          <w:color w:val="auto"/>
-                        </w:rPr>
+                        <w:rPr/>
                         <w:drawing>
                           <wp:inline distT="0" distB="0" distL="0" distR="0">
                             <wp:extent cx="3293745" cy="1732915"/>
                             <wp:effectExtent l="0" t="0" r="0" b="0"/>
-                            <wp:docPr id="26" name="Image9" descr=""/>
+                            <wp:docPr id="27" name="Image9" descr=""/>
                             <wp:cNvGraphicFramePr>
                               <a:graphicFrameLocks xmlns:a="http://schemas.openxmlformats.org/drawingml/2006/main" noChangeAspect="1"/>
                             </wp:cNvGraphicFramePr>
@@ -7196,13 +7695,13 @@
                               <a:graphicData uri="http://schemas.openxmlformats.org/drawingml/2006/picture">
                                 <pic:pic xmlns:pic="http://schemas.openxmlformats.org/drawingml/2006/picture">
                                   <pic:nvPicPr>
-                                    <pic:cNvPr id="26" name="Image9" descr=""/>
+                                    <pic:cNvPr id="27" name="Image9" descr=""/>
                                     <pic:cNvPicPr>
                                       <a:picLocks noChangeAspect="1" noChangeArrowheads="1"/>
                                     </pic:cNvPicPr>
                                   </pic:nvPicPr>
                                   <pic:blipFill>
-                                    <a:blip r:embed="rId12"/>
+                                    <a:blip r:embed="rId13"/>
                                     <a:stretch>
                                       <a:fillRect/>
                                     </a:stretch>
@@ -7225,19 +7724,19 @@
                       <w:r>
                         <w:rPr>
                           <w:vanish/>
-                          <w:color w:val="auto"/>
+                          <w:color w:val="00000A"/>
                         </w:rPr>
                         <w:br/>
                       </w:r>
                       <w:r>
                         <w:rPr>
-                          <w:color w:val="auto"/>
+                          <w:color w:val="00000A"/>
                         </w:rPr>
                         <w:t xml:space="preserve">Figure </w:t>
                       </w:r>
                       <w:r>
                         <w:rPr>
-                          <w:color w:val="auto"/>
+                          <w:color w:val="00000A"/>
                         </w:rPr>
                         <w:fldChar w:fldCharType="begin"/>
                       </w:r>
@@ -7255,7 +7754,7 @@
                       </w:r>
                       <w:r>
                         <w:rPr>
-                          <w:color w:val="auto"/>
+                          <w:color w:val="00000A"/>
                         </w:rPr>
                         <w:t>: Strict 2 Phase Locking</w:t>
                       </w:r>
@@ -7266,312 +7765,6 @@
             </w:pict>
           </mc:Fallback>
         </mc:AlternateContent>
-      </w:r>
-    </w:p>
-    <w:p>
-      <w:pPr>
-        <w:pStyle w:val="ListParagraph"/>
-        <w:widowControl w:val="false"/>
-        <w:numPr>
-          <w:ilvl w:val="0"/>
-          <w:numId w:val="0"/>
-        </w:numPr>
-        <w:overflowPunct w:val="false"/>
-        <w:spacing w:lineRule="auto" w:line="259"/>
-        <w:ind w:left="720" w:right="120" w:hanging="0"/>
-        <w:jc w:val="both"/>
-        <w:rPr>
-          <w:rFonts w:cs="Arial"/>
-          <w:lang w:val="en-US"/>
-        </w:rPr>
-      </w:pPr>
-      <w:r>
-        <w:rPr>
-          <w:rFonts w:cs="Arial"/>
-          <w:lang w:val="en-US"/>
-        </w:rPr>
-      </w:r>
-    </w:p>
-    <w:p>
-      <w:pPr>
-        <w:pStyle w:val="ListParagraph"/>
-        <w:widowControl w:val="false"/>
-        <w:numPr>
-          <w:ilvl w:val="0"/>
-          <w:numId w:val="0"/>
-        </w:numPr>
-        <w:overflowPunct w:val="false"/>
-        <w:spacing w:lineRule="auto" w:line="259"/>
-        <w:ind w:left="720" w:right="120" w:hanging="0"/>
-        <w:jc w:val="both"/>
-        <w:rPr>
-          <w:rFonts w:cs="Arial"/>
-          <w:lang w:val="en-US"/>
-        </w:rPr>
-      </w:pPr>
-      <w:r>
-        <w:rPr>
-          <w:rFonts w:cs="Arial"/>
-          <w:lang w:val="en-US"/>
-        </w:rPr>
-      </w:r>
-    </w:p>
-    <w:p>
-      <w:pPr>
-        <w:pStyle w:val="ListParagraph"/>
-        <w:widowControl w:val="false"/>
-        <w:numPr>
-          <w:ilvl w:val="0"/>
-          <w:numId w:val="0"/>
-        </w:numPr>
-        <w:overflowPunct w:val="false"/>
-        <w:spacing w:lineRule="auto" w:line="259"/>
-        <w:ind w:left="720" w:right="120" w:hanging="0"/>
-        <w:jc w:val="both"/>
-        <w:rPr>
-          <w:rFonts w:cs="Arial"/>
-          <w:lang w:val="en-US"/>
-        </w:rPr>
-      </w:pPr>
-      <w:r>
-        <w:rPr>
-          <w:rFonts w:cs="Arial"/>
-          <w:lang w:val="en-US"/>
-        </w:rPr>
-      </w:r>
-    </w:p>
-    <w:p>
-      <w:pPr>
-        <w:pStyle w:val="ListParagraph"/>
-        <w:widowControl w:val="false"/>
-        <w:numPr>
-          <w:ilvl w:val="0"/>
-          <w:numId w:val="0"/>
-        </w:numPr>
-        <w:overflowPunct w:val="false"/>
-        <w:spacing w:lineRule="auto" w:line="259"/>
-        <w:ind w:left="720" w:right="120" w:hanging="0"/>
-        <w:jc w:val="both"/>
-        <w:rPr>
-          <w:rFonts w:cs="Arial"/>
-          <w:lang w:val="en-US"/>
-        </w:rPr>
-      </w:pPr>
-      <w:r>
-        <w:rPr>
-          <w:rFonts w:cs="Arial"/>
-          <w:lang w:val="en-US"/>
-        </w:rPr>
-      </w:r>
-    </w:p>
-    <w:p>
-      <w:pPr>
-        <w:pStyle w:val="ListParagraph"/>
-        <w:widowControl w:val="false"/>
-        <w:numPr>
-          <w:ilvl w:val="0"/>
-          <w:numId w:val="0"/>
-        </w:numPr>
-        <w:overflowPunct w:val="false"/>
-        <w:spacing w:lineRule="auto" w:line="259"/>
-        <w:ind w:left="720" w:right="120" w:hanging="0"/>
-        <w:jc w:val="both"/>
-        <w:rPr>
-          <w:rFonts w:cs="Arial"/>
-          <w:lang w:val="en-US"/>
-        </w:rPr>
-      </w:pPr>
-      <w:r>
-        <w:rPr>
-          <w:rFonts w:cs="Arial"/>
-          <w:lang w:val="en-US"/>
-        </w:rPr>
-      </w:r>
-    </w:p>
-    <w:p>
-      <w:pPr>
-        <w:pStyle w:val="ListParagraph"/>
-        <w:widowControl w:val="false"/>
-        <w:numPr>
-          <w:ilvl w:val="0"/>
-          <w:numId w:val="0"/>
-        </w:numPr>
-        <w:overflowPunct w:val="false"/>
-        <w:spacing w:lineRule="auto" w:line="259"/>
-        <w:ind w:left="720" w:right="120" w:hanging="0"/>
-        <w:jc w:val="both"/>
-        <w:rPr>
-          <w:rFonts w:cs="Arial"/>
-          <w:lang w:val="en-US"/>
-        </w:rPr>
-      </w:pPr>
-      <w:r>
-        <w:rPr>
-          <w:rFonts w:cs="Arial"/>
-          <w:lang w:val="en-US"/>
-        </w:rPr>
-      </w:r>
-    </w:p>
-    <w:p>
-      <w:pPr>
-        <w:pStyle w:val="ListParagraph"/>
-        <w:widowControl w:val="false"/>
-        <w:numPr>
-          <w:ilvl w:val="0"/>
-          <w:numId w:val="0"/>
-        </w:numPr>
-        <w:overflowPunct w:val="false"/>
-        <w:spacing w:lineRule="auto" w:line="259"/>
-        <w:ind w:left="720" w:right="120" w:hanging="0"/>
-        <w:jc w:val="both"/>
-        <w:rPr>
-          <w:rFonts w:cs="Arial"/>
-          <w:lang w:val="en-US"/>
-        </w:rPr>
-      </w:pPr>
-      <w:r>
-        <w:rPr>
-          <w:rFonts w:cs="Arial"/>
-          <w:lang w:val="en-US"/>
-        </w:rPr>
-      </w:r>
-    </w:p>
-    <w:p>
-      <w:pPr>
-        <w:pStyle w:val="ListParagraph"/>
-        <w:widowControl w:val="false"/>
-        <w:numPr>
-          <w:ilvl w:val="0"/>
-          <w:numId w:val="0"/>
-        </w:numPr>
-        <w:overflowPunct w:val="false"/>
-        <w:spacing w:lineRule="auto" w:line="259"/>
-        <w:ind w:left="720" w:right="120" w:hanging="0"/>
-        <w:jc w:val="both"/>
-        <w:rPr>
-          <w:rFonts w:cs="Arial"/>
-          <w:lang w:val="en-US"/>
-        </w:rPr>
-      </w:pPr>
-      <w:r>
-        <w:rPr>
-          <w:rFonts w:cs="Arial"/>
-          <w:lang w:val="en-US"/>
-        </w:rPr>
-      </w:r>
-    </w:p>
-    <w:p>
-      <w:pPr>
-        <w:pStyle w:val="ListParagraph"/>
-        <w:widowControl w:val="false"/>
-        <w:numPr>
-          <w:ilvl w:val="0"/>
-          <w:numId w:val="0"/>
-        </w:numPr>
-        <w:overflowPunct w:val="false"/>
-        <w:spacing w:lineRule="auto" w:line="259"/>
-        <w:ind w:left="720" w:right="120" w:hanging="0"/>
-        <w:jc w:val="both"/>
-        <w:rPr>
-          <w:rFonts w:cs="Arial"/>
-          <w:lang w:val="en-US"/>
-        </w:rPr>
-      </w:pPr>
-      <w:r>
-        <w:rPr>
-          <w:rFonts w:cs="Arial"/>
-          <w:lang w:val="en-US"/>
-        </w:rPr>
-      </w:r>
-    </w:p>
-    <w:p>
-      <w:pPr>
-        <w:pStyle w:val="ListParagraph"/>
-        <w:widowControl w:val="false"/>
-        <w:numPr>
-          <w:ilvl w:val="0"/>
-          <w:numId w:val="0"/>
-        </w:numPr>
-        <w:overflowPunct w:val="false"/>
-        <w:spacing w:lineRule="auto" w:line="259"/>
-        <w:ind w:left="720" w:right="120" w:hanging="0"/>
-        <w:jc w:val="both"/>
-        <w:rPr>
-          <w:rFonts w:cs="Arial"/>
-          <w:lang w:val="en-US"/>
-        </w:rPr>
-      </w:pPr>
-      <w:r>
-        <w:rPr>
-          <w:rFonts w:cs="Arial"/>
-          <w:lang w:val="en-US"/>
-        </w:rPr>
-      </w:r>
-    </w:p>
-    <w:p>
-      <w:pPr>
-        <w:pStyle w:val="ListParagraph"/>
-        <w:widowControl w:val="false"/>
-        <w:numPr>
-          <w:ilvl w:val="0"/>
-          <w:numId w:val="0"/>
-        </w:numPr>
-        <w:overflowPunct w:val="false"/>
-        <w:spacing w:lineRule="auto" w:line="259"/>
-        <w:ind w:left="720" w:right="120" w:hanging="0"/>
-        <w:jc w:val="both"/>
-        <w:rPr>
-          <w:rFonts w:cs="Arial"/>
-          <w:lang w:val="en-US"/>
-        </w:rPr>
-      </w:pPr>
-      <w:r>
-        <w:rPr>
-          <w:rFonts w:cs="Arial"/>
-          <w:lang w:val="en-US"/>
-        </w:rPr>
-      </w:r>
-    </w:p>
-    <w:p>
-      <w:pPr>
-        <w:pStyle w:val="ListParagraph"/>
-        <w:widowControl w:val="false"/>
-        <w:numPr>
-          <w:ilvl w:val="0"/>
-          <w:numId w:val="0"/>
-        </w:numPr>
-        <w:overflowPunct w:val="false"/>
-        <w:spacing w:lineRule="auto" w:line="259"/>
-        <w:ind w:left="720" w:right="120" w:hanging="0"/>
-        <w:jc w:val="both"/>
-        <w:rPr>
-          <w:rFonts w:cs="Arial"/>
-          <w:lang w:val="en-US"/>
-        </w:rPr>
-      </w:pPr>
-      <w:r>
-        <w:rPr>
-          <w:rFonts w:cs="Arial"/>
-          <w:lang w:val="en-US"/>
-        </w:rPr>
-      </w:r>
-    </w:p>
-    <w:p>
-      <w:pPr>
-        <w:pStyle w:val="ListParagraph"/>
-        <w:widowControl w:val="false"/>
-        <w:numPr>
-          <w:ilvl w:val="0"/>
-          <w:numId w:val="0"/>
-        </w:numPr>
-        <w:overflowPunct w:val="false"/>
-        <w:spacing w:lineRule="auto" w:line="259"/>
-        <w:ind w:left="720" w:right="120" w:hanging="0"/>
-        <w:jc w:val="both"/>
-        <w:rPr/>
-      </w:pPr>
-      <w:r>
-        <w:rPr/>
       </w:r>
     </w:p>
     <w:sectPr>
@@ -8157,14 +8350,12 @@
       <w:lvlJc w:val="left"/>
       <w:pPr>
         <w:tabs>
-          <w:tab w:val="num" w:pos="720"/>
+          <w:tab w:val="num" w:pos="1440"/>
         </w:tabs>
-        <w:ind w:left="720" w:hanging="360"/>
+        <w:ind w:left="1440" w:hanging="360"/>
       </w:pPr>
       <w:rPr>
         <w:rFonts w:ascii="Symbol" w:hAnsi="Symbol" w:cs="Symbol" w:hint="default"/>
-        <w:sz w:val="24"/>
-        <w:b w:val="false"/>
         <w:rFonts w:cs="OpenSymbol"/>
       </w:rPr>
     </w:lvl>
@@ -8175,9 +8366,9 @@
       <w:lvlJc w:val="left"/>
       <w:pPr>
         <w:tabs>
-          <w:tab w:val="num" w:pos="1080"/>
+          <w:tab w:val="num" w:pos="1800"/>
         </w:tabs>
-        <w:ind w:left="1080" w:hanging="360"/>
+        <w:ind w:left="1800" w:hanging="360"/>
       </w:pPr>
       <w:rPr>
         <w:rFonts w:ascii="OpenSymbol" w:hAnsi="OpenSymbol" w:cs="OpenSymbol" w:hint="default"/>
@@ -8191,9 +8382,9 @@
       <w:lvlJc w:val="left"/>
       <w:pPr>
         <w:tabs>
-          <w:tab w:val="num" w:pos="1440"/>
+          <w:tab w:val="num" w:pos="2160"/>
         </w:tabs>
-        <w:ind w:left="1440" w:hanging="360"/>
+        <w:ind w:left="2160" w:hanging="360"/>
       </w:pPr>
       <w:rPr>
         <w:rFonts w:ascii="OpenSymbol" w:hAnsi="OpenSymbol" w:cs="OpenSymbol" w:hint="default"/>
@@ -8207,9 +8398,9 @@
       <w:lvlJc w:val="left"/>
       <w:pPr>
         <w:tabs>
-          <w:tab w:val="num" w:pos="1800"/>
+          <w:tab w:val="num" w:pos="2520"/>
         </w:tabs>
-        <w:ind w:left="1800" w:hanging="360"/>
+        <w:ind w:left="2520" w:hanging="360"/>
       </w:pPr>
       <w:rPr>
         <w:rFonts w:ascii="Symbol" w:hAnsi="Symbol" w:cs="Symbol" w:hint="default"/>
@@ -8223,9 +8414,9 @@
       <w:lvlJc w:val="left"/>
       <w:pPr>
         <w:tabs>
-          <w:tab w:val="num" w:pos="2160"/>
+          <w:tab w:val="num" w:pos="2880"/>
         </w:tabs>
-        <w:ind w:left="2160" w:hanging="360"/>
+        <w:ind w:left="2880" w:hanging="360"/>
       </w:pPr>
       <w:rPr>
         <w:rFonts w:ascii="OpenSymbol" w:hAnsi="OpenSymbol" w:cs="OpenSymbol" w:hint="default"/>
@@ -8239,9 +8430,9 @@
       <w:lvlJc w:val="left"/>
       <w:pPr>
         <w:tabs>
-          <w:tab w:val="num" w:pos="2520"/>
+          <w:tab w:val="num" w:pos="3240"/>
         </w:tabs>
-        <w:ind w:left="2520" w:hanging="360"/>
+        <w:ind w:left="3240" w:hanging="360"/>
       </w:pPr>
       <w:rPr>
         <w:rFonts w:ascii="OpenSymbol" w:hAnsi="OpenSymbol" w:cs="OpenSymbol" w:hint="default"/>
@@ -8255,9 +8446,9 @@
       <w:lvlJc w:val="left"/>
       <w:pPr>
         <w:tabs>
-          <w:tab w:val="num" w:pos="2880"/>
+          <w:tab w:val="num" w:pos="3600"/>
         </w:tabs>
-        <w:ind w:left="2880" w:hanging="360"/>
+        <w:ind w:left="3600" w:hanging="360"/>
       </w:pPr>
       <w:rPr>
         <w:rFonts w:ascii="Symbol" w:hAnsi="Symbol" w:cs="Symbol" w:hint="default"/>
@@ -8271,9 +8462,9 @@
       <w:lvlJc w:val="left"/>
       <w:pPr>
         <w:tabs>
-          <w:tab w:val="num" w:pos="3240"/>
+          <w:tab w:val="num" w:pos="3960"/>
         </w:tabs>
-        <w:ind w:left="3240" w:hanging="360"/>
+        <w:ind w:left="3960" w:hanging="360"/>
       </w:pPr>
       <w:rPr>
         <w:rFonts w:ascii="OpenSymbol" w:hAnsi="OpenSymbol" w:cs="OpenSymbol" w:hint="default"/>
@@ -8287,9 +8478,9 @@
       <w:lvlJc w:val="left"/>
       <w:pPr>
         <w:tabs>
-          <w:tab w:val="num" w:pos="3600"/>
+          <w:tab w:val="num" w:pos="4320"/>
         </w:tabs>
-        <w:ind w:left="3600" w:hanging="360"/>
+        <w:ind w:left="4320" w:hanging="360"/>
       </w:pPr>
       <w:rPr>
         <w:rFonts w:ascii="OpenSymbol" w:hAnsi="OpenSymbol" w:cs="OpenSymbol" w:hint="default"/>
@@ -10335,6 +10526,314 @@
       <w:rFonts w:cs="OpenSymbol"/>
     </w:rPr>
   </w:style>
+  <w:style w:type="character" w:styleId="ListLabel203">
+    <w:name w:val="ListLabel 203"/>
+    <w:qFormat/>
+    <w:rPr>
+      <w:rFonts w:cs="Times New Roman"/>
+    </w:rPr>
+  </w:style>
+  <w:style w:type="character" w:styleId="ListLabel204">
+    <w:name w:val="ListLabel 204"/>
+    <w:qFormat/>
+    <w:rPr>
+      <w:rFonts w:cs="Times New Roman"/>
+    </w:rPr>
+  </w:style>
+  <w:style w:type="character" w:styleId="ListLabel205">
+    <w:name w:val="ListLabel 205"/>
+    <w:qFormat/>
+    <w:rPr>
+      <w:rFonts w:cs="Times New Roman"/>
+    </w:rPr>
+  </w:style>
+  <w:style w:type="character" w:styleId="ListLabel206">
+    <w:name w:val="ListLabel 206"/>
+    <w:qFormat/>
+    <w:rPr>
+      <w:rFonts w:cs="Times New Roman"/>
+    </w:rPr>
+  </w:style>
+  <w:style w:type="character" w:styleId="ListLabel207">
+    <w:name w:val="ListLabel 207"/>
+    <w:qFormat/>
+    <w:rPr>
+      <w:rFonts w:cs="Times New Roman"/>
+    </w:rPr>
+  </w:style>
+  <w:style w:type="character" w:styleId="ListLabel208">
+    <w:name w:val="ListLabel 208"/>
+    <w:qFormat/>
+    <w:rPr>
+      <w:rFonts w:cs="Times New Roman"/>
+    </w:rPr>
+  </w:style>
+  <w:style w:type="character" w:styleId="ListLabel209">
+    <w:name w:val="ListLabel 209"/>
+    <w:qFormat/>
+    <w:rPr>
+      <w:rFonts w:cs="Times New Roman"/>
+    </w:rPr>
+  </w:style>
+  <w:style w:type="character" w:styleId="ListLabel210">
+    <w:name w:val="ListLabel 210"/>
+    <w:qFormat/>
+    <w:rPr>
+      <w:rFonts w:cs="OpenSymbol"/>
+      <w:sz w:val="24"/>
+    </w:rPr>
+  </w:style>
+  <w:style w:type="character" w:styleId="ListLabel211">
+    <w:name w:val="ListLabel 211"/>
+    <w:qFormat/>
+    <w:rPr>
+      <w:rFonts w:cs="OpenSymbol"/>
+    </w:rPr>
+  </w:style>
+  <w:style w:type="character" w:styleId="ListLabel212">
+    <w:name w:val="ListLabel 212"/>
+    <w:qFormat/>
+    <w:rPr>
+      <w:rFonts w:cs="OpenSymbol"/>
+    </w:rPr>
+  </w:style>
+  <w:style w:type="character" w:styleId="ListLabel213">
+    <w:name w:val="ListLabel 213"/>
+    <w:qFormat/>
+    <w:rPr>
+      <w:rFonts w:cs="OpenSymbol"/>
+    </w:rPr>
+  </w:style>
+  <w:style w:type="character" w:styleId="ListLabel214">
+    <w:name w:val="ListLabel 214"/>
+    <w:qFormat/>
+    <w:rPr>
+      <w:rFonts w:cs="OpenSymbol"/>
+    </w:rPr>
+  </w:style>
+  <w:style w:type="character" w:styleId="ListLabel215">
+    <w:name w:val="ListLabel 215"/>
+    <w:qFormat/>
+    <w:rPr>
+      <w:rFonts w:cs="OpenSymbol"/>
+    </w:rPr>
+  </w:style>
+  <w:style w:type="character" w:styleId="ListLabel216">
+    <w:name w:val="ListLabel 216"/>
+    <w:qFormat/>
+    <w:rPr>
+      <w:rFonts w:cs="OpenSymbol"/>
+    </w:rPr>
+  </w:style>
+  <w:style w:type="character" w:styleId="ListLabel217">
+    <w:name w:val="ListLabel 217"/>
+    <w:qFormat/>
+    <w:rPr>
+      <w:rFonts w:cs="OpenSymbol"/>
+    </w:rPr>
+  </w:style>
+  <w:style w:type="character" w:styleId="ListLabel218">
+    <w:name w:val="ListLabel 218"/>
+    <w:qFormat/>
+    <w:rPr>
+      <w:rFonts w:cs="OpenSymbol"/>
+    </w:rPr>
+  </w:style>
+  <w:style w:type="character" w:styleId="ListLabel219">
+    <w:name w:val="ListLabel 219"/>
+    <w:qFormat/>
+    <w:rPr>
+      <w:rFonts w:cs="OpenSymbol"/>
+      <w:b w:val="false"/>
+      <w:sz w:val="24"/>
+    </w:rPr>
+  </w:style>
+  <w:style w:type="character" w:styleId="ListLabel220">
+    <w:name w:val="ListLabel 220"/>
+    <w:qFormat/>
+    <w:rPr>
+      <w:rFonts w:cs="OpenSymbol"/>
+    </w:rPr>
+  </w:style>
+  <w:style w:type="character" w:styleId="ListLabel221">
+    <w:name w:val="ListLabel 221"/>
+    <w:qFormat/>
+    <w:rPr>
+      <w:rFonts w:cs="OpenSymbol"/>
+    </w:rPr>
+  </w:style>
+  <w:style w:type="character" w:styleId="ListLabel222">
+    <w:name w:val="ListLabel 222"/>
+    <w:qFormat/>
+    <w:rPr>
+      <w:rFonts w:cs="OpenSymbol"/>
+    </w:rPr>
+  </w:style>
+  <w:style w:type="character" w:styleId="ListLabel223">
+    <w:name w:val="ListLabel 223"/>
+    <w:qFormat/>
+    <w:rPr>
+      <w:rFonts w:cs="OpenSymbol"/>
+    </w:rPr>
+  </w:style>
+  <w:style w:type="character" w:styleId="ListLabel224">
+    <w:name w:val="ListLabel 224"/>
+    <w:qFormat/>
+    <w:rPr>
+      <w:rFonts w:cs="OpenSymbol"/>
+    </w:rPr>
+  </w:style>
+  <w:style w:type="character" w:styleId="ListLabel225">
+    <w:name w:val="ListLabel 225"/>
+    <w:qFormat/>
+    <w:rPr>
+      <w:rFonts w:cs="OpenSymbol"/>
+    </w:rPr>
+  </w:style>
+  <w:style w:type="character" w:styleId="ListLabel226">
+    <w:name w:val="ListLabel 226"/>
+    <w:qFormat/>
+    <w:rPr>
+      <w:rFonts w:cs="OpenSymbol"/>
+    </w:rPr>
+  </w:style>
+  <w:style w:type="character" w:styleId="ListLabel227">
+    <w:name w:val="ListLabel 227"/>
+    <w:qFormat/>
+    <w:rPr>
+      <w:rFonts w:cs="OpenSymbol"/>
+    </w:rPr>
+  </w:style>
+  <w:style w:type="character" w:styleId="ListLabel228">
+    <w:name w:val="ListLabel 228"/>
+    <w:qFormat/>
+    <w:rPr>
+      <w:rFonts w:cs="OpenSymbol"/>
+      <w:b w:val="false"/>
+      <w:sz w:val="24"/>
+    </w:rPr>
+  </w:style>
+  <w:style w:type="character" w:styleId="ListLabel229">
+    <w:name w:val="ListLabel 229"/>
+    <w:qFormat/>
+    <w:rPr>
+      <w:rFonts w:cs="OpenSymbol"/>
+    </w:rPr>
+  </w:style>
+  <w:style w:type="character" w:styleId="ListLabel230">
+    <w:name w:val="ListLabel 230"/>
+    <w:qFormat/>
+    <w:rPr>
+      <w:rFonts w:cs="OpenSymbol"/>
+    </w:rPr>
+  </w:style>
+  <w:style w:type="character" w:styleId="ListLabel231">
+    <w:name w:val="ListLabel 231"/>
+    <w:qFormat/>
+    <w:rPr>
+      <w:rFonts w:cs="OpenSymbol"/>
+    </w:rPr>
+  </w:style>
+  <w:style w:type="character" w:styleId="ListLabel232">
+    <w:name w:val="ListLabel 232"/>
+    <w:qFormat/>
+    <w:rPr>
+      <w:rFonts w:cs="OpenSymbol"/>
+    </w:rPr>
+  </w:style>
+  <w:style w:type="character" w:styleId="ListLabel233">
+    <w:name w:val="ListLabel 233"/>
+    <w:qFormat/>
+    <w:rPr>
+      <w:rFonts w:cs="OpenSymbol"/>
+    </w:rPr>
+  </w:style>
+  <w:style w:type="character" w:styleId="ListLabel234">
+    <w:name w:val="ListLabel 234"/>
+    <w:qFormat/>
+    <w:rPr>
+      <w:rFonts w:cs="OpenSymbol"/>
+    </w:rPr>
+  </w:style>
+  <w:style w:type="character" w:styleId="ListLabel235">
+    <w:name w:val="ListLabel 235"/>
+    <w:qFormat/>
+    <w:rPr>
+      <w:rFonts w:cs="OpenSymbol"/>
+    </w:rPr>
+  </w:style>
+  <w:style w:type="character" w:styleId="ListLabel236">
+    <w:name w:val="ListLabel 236"/>
+    <w:qFormat/>
+    <w:rPr>
+      <w:rFonts w:cs="OpenSymbol"/>
+    </w:rPr>
+  </w:style>
+  <w:style w:type="character" w:styleId="ListLabel237">
+    <w:name w:val="ListLabel 237"/>
+    <w:qFormat/>
+    <w:rPr>
+      <w:rFonts w:cs="OpenSymbol"/>
+      <w:b w:val="false"/>
+      <w:sz w:val="24"/>
+    </w:rPr>
+  </w:style>
+  <w:style w:type="character" w:styleId="ListLabel238">
+    <w:name w:val="ListLabel 238"/>
+    <w:qFormat/>
+    <w:rPr>
+      <w:rFonts w:cs="OpenSymbol"/>
+    </w:rPr>
+  </w:style>
+  <w:style w:type="character" w:styleId="ListLabel239">
+    <w:name w:val="ListLabel 239"/>
+    <w:qFormat/>
+    <w:rPr>
+      <w:rFonts w:cs="OpenSymbol"/>
+    </w:rPr>
+  </w:style>
+  <w:style w:type="character" w:styleId="ListLabel240">
+    <w:name w:val="ListLabel 240"/>
+    <w:qFormat/>
+    <w:rPr>
+      <w:rFonts w:cs="OpenSymbol"/>
+    </w:rPr>
+  </w:style>
+  <w:style w:type="character" w:styleId="ListLabel241">
+    <w:name w:val="ListLabel 241"/>
+    <w:qFormat/>
+    <w:rPr>
+      <w:rFonts w:cs="OpenSymbol"/>
+    </w:rPr>
+  </w:style>
+  <w:style w:type="character" w:styleId="ListLabel242">
+    <w:name w:val="ListLabel 242"/>
+    <w:qFormat/>
+    <w:rPr>
+      <w:rFonts w:cs="OpenSymbol"/>
+    </w:rPr>
+  </w:style>
+  <w:style w:type="character" w:styleId="ListLabel243">
+    <w:name w:val="ListLabel 243"/>
+    <w:qFormat/>
+    <w:rPr>
+      <w:rFonts w:cs="OpenSymbol"/>
+    </w:rPr>
+  </w:style>
+  <w:style w:type="character" w:styleId="ListLabel244">
+    <w:name w:val="ListLabel 244"/>
+    <w:qFormat/>
+    <w:rPr>
+      <w:rFonts w:cs="OpenSymbol"/>
+    </w:rPr>
+  </w:style>
+  <w:style w:type="character" w:styleId="ListLabel245">
+    <w:name w:val="ListLabel 245"/>
+    <w:qFormat/>
+    <w:rPr>
+      <w:rFonts w:cs="OpenSymbol"/>
+    </w:rPr>
+  </w:style>
   <w:style w:type="paragraph" w:styleId="Heading" w:customStyle="1">
     <w:name w:val="Heading"/>
     <w:basedOn w:val="Normal"/>

</xml_diff>